<commit_message>
Update Revisi Anggaran per 20 Januari 2023
</commit_message>
<xml_diff>
--- a/Revisi Anggaran/Revisi Anggaran 1/Memo Ke Ses BRSDM Usulan Revisi DIPA (17 Januari 2023).docx
+++ b/Revisi Anggaran/Revisi Anggaran 1/Memo Ke Ses BRSDM Usulan Revisi DIPA (17 Januari 2023).docx
@@ -180,7 +180,25 @@
           <w:szCs w:val="24"/>
           <w:lang w:val="en-US"/>
         </w:rPr>
-        <w:t xml:space="preserve">  </w:t>
+        <w:t xml:space="preserve"> </w:t>
+      </w:r>
+      <w:r>
+        <w:rPr>
+          <w:rFonts w:ascii="Arial" w:hAnsi="Arial" w:cs="Arial"/>
+          <w:sz w:val="24"/>
+          <w:szCs w:val="24"/>
+          <w:lang w:val="en-US"/>
+        </w:rPr>
+        <w:t xml:space="preserve">       </w:t>
+      </w:r>
+      <w:r>
+        <w:rPr>
+          <w:rFonts w:ascii="Arial" w:hAnsi="Arial" w:cs="Arial"/>
+          <w:sz w:val="24"/>
+          <w:szCs w:val="24"/>
+          <w:lang w:val="en-US"/>
+        </w:rPr>
+        <w:t xml:space="preserve"> </w:t>
       </w:r>
       <w:r>
         <w:rPr>
@@ -386,7 +404,7 @@
                 <w:szCs w:val="24"/>
                 <w:lang w:val="en-US"/>
               </w:rPr>
-              <w:t>Kepala Badan Riset dan Sumber Daya Manusia Kelautan dan Perikanan</w:t>
+              <w:t>Kuasa Pengguna Anggaran Satker Sekretariat Badan Riset dan SDM Kelautan dan Perikanan</w:t>
             </w:r>
           </w:p>
         </w:tc>
@@ -463,7 +481,7 @@
                 <w:szCs w:val="24"/>
                 <w:lang w:val="en-US"/>
               </w:rPr>
-              <w:t>Kepala Pusat Pendidikan Kelautan dan Perikanan</w:t>
+              <w:t>Pejabat Pembuat Komitmen Pusat Pendidikan KP</w:t>
             </w:r>
           </w:p>
         </w:tc>
@@ -558,25 +576,7 @@
                 <w:szCs w:val="24"/>
                 <w:lang w:val="en-US"/>
               </w:rPr>
-              <w:t xml:space="preserve">Kegiatan </w:t>
-            </w:r>
-            <w:r>
-              <w:rPr>
-                <w:rFonts w:ascii="Arial" w:hAnsi="Arial" w:cs="Arial"/>
-                <w:sz w:val="24"/>
-                <w:szCs w:val="24"/>
-                <w:lang w:val="en-US"/>
-              </w:rPr>
-              <w:t xml:space="preserve">Kelompok </w:t>
-            </w:r>
-            <w:r>
-              <w:rPr>
-                <w:rFonts w:ascii="Arial" w:hAnsi="Arial" w:cs="Arial"/>
-                <w:sz w:val="24"/>
-                <w:szCs w:val="24"/>
-                <w:lang w:val="en-US"/>
-              </w:rPr>
-              <w:t>Tata Usaha</w:t>
+              <w:t>Pusat Pendidikan KP</w:t>
             </w:r>
           </w:p>
         </w:tc>
@@ -800,8 +800,8 @@
         <w:jc w:val="both"/>
         <w:rPr>
           <w:rFonts w:ascii="Arial" w:hAnsi="Arial" w:cs="Arial"/>
-          <w:sz w:val="24"/>
-          <w:szCs w:val="24"/>
+          <w:sz w:val="16"/>
+          <w:szCs w:val="16"/>
           <w:lang w:val="en-US"/>
         </w:rPr>
       </w:pPr>
@@ -933,34 +933,16 @@
           <w:szCs w:val="24"/>
           <w:lang w:val="en-US"/>
         </w:rPr>
-        <w:t xml:space="preserve">anggaran kegiatan </w:t>
-      </w:r>
-      <w:r>
-        <w:rPr>
-          <w:rFonts w:ascii="Arial" w:hAnsi="Arial" w:cs="Arial"/>
-          <w:sz w:val="24"/>
-          <w:szCs w:val="24"/>
-          <w:lang w:val="en-US"/>
-        </w:rPr>
-        <w:t>Pusat Pendidikan KP</w:t>
-      </w:r>
-      <w:r>
-        <w:rPr>
-          <w:rFonts w:ascii="Arial" w:hAnsi="Arial" w:cs="Arial"/>
-          <w:sz w:val="24"/>
-          <w:szCs w:val="24"/>
-          <w:lang w:val="en-US"/>
-        </w:rPr>
-        <w:t xml:space="preserve"> </w:t>
-      </w:r>
-      <w:r>
-        <w:rPr>
-          <w:rFonts w:ascii="Arial" w:hAnsi="Arial" w:cs="Arial"/>
-          <w:sz w:val="24"/>
-          <w:szCs w:val="24"/>
-          <w:lang w:val="en-US"/>
-        </w:rPr>
-        <w:t xml:space="preserve">sebagaimana terlampir dengan penjelasan </w:t>
+        <w:t xml:space="preserve">anggaran </w:t>
+      </w:r>
+      <w:r>
+        <w:rPr>
+          <w:rFonts w:ascii="Arial" w:hAnsi="Arial" w:cs="Arial"/>
+          <w:sz w:val="24"/>
+          <w:szCs w:val="24"/>
+          <w:lang w:val="en-US"/>
+        </w:rPr>
+        <w:t xml:space="preserve">dengan penjelasan </w:t>
       </w:r>
       <w:r>
         <w:rPr>
@@ -1013,34 +995,34 @@
           <w:szCs w:val="24"/>
           <w:lang w:val="en-US"/>
         </w:rPr>
-        <w:t xml:space="preserve">Revisi dalam rangka pergeseran pagu </w:t>
-      </w:r>
-      <w:r>
-        <w:rPr>
-          <w:rFonts w:ascii="Arial" w:hAnsi="Arial" w:cs="Arial"/>
-          <w:sz w:val="24"/>
-          <w:szCs w:val="24"/>
-          <w:lang w:val="en-US"/>
-        </w:rPr>
-        <w:t xml:space="preserve">didalam </w:t>
-      </w:r>
-      <w:r>
-        <w:rPr>
-          <w:rFonts w:ascii="Arial" w:hAnsi="Arial" w:cs="Arial"/>
-          <w:sz w:val="24"/>
-          <w:szCs w:val="24"/>
-          <w:lang w:val="en-US"/>
-        </w:rPr>
-        <w:t xml:space="preserve">subkomponen </w:t>
-      </w:r>
-      <w:r>
-        <w:rPr>
-          <w:rFonts w:ascii="Arial" w:hAnsi="Arial" w:cs="Arial"/>
-          <w:sz w:val="24"/>
-          <w:szCs w:val="24"/>
-          <w:lang w:val="en-US"/>
-        </w:rPr>
-        <w:t>dengan total pagu tetap</w:t>
+        <w:t xml:space="preserve">Revisi Pergeseran anggaran antar Klasifikasi Rincian Output (KRO) dalam 1 (satu) Kegiatan </w:t>
+      </w:r>
+      <w:r>
+        <w:rPr>
+          <w:rFonts w:ascii="Arial" w:hAnsi="Arial" w:cs="Arial"/>
+          <w:sz w:val="24"/>
+          <w:szCs w:val="24"/>
+          <w:lang w:val="en-US"/>
+        </w:rPr>
+        <w:t>Dukungan Manajemen Internal Lingkup Badan Riset dan Sumber Daya Manusia Kelautan dan Perikanan</w:t>
+      </w:r>
+      <w:r>
+        <w:rPr>
+          <w:rFonts w:ascii="Arial" w:hAnsi="Arial" w:cs="Arial"/>
+          <w:sz w:val="24"/>
+          <w:szCs w:val="24"/>
+          <w:lang w:val="en-US"/>
+        </w:rPr>
+        <w:t xml:space="preserve"> (2378)</w:t>
+      </w:r>
+      <w:r>
+        <w:rPr>
+          <w:rFonts w:ascii="Arial" w:hAnsi="Arial" w:cs="Arial"/>
+          <w:sz w:val="24"/>
+          <w:szCs w:val="24"/>
+          <w:lang w:val="en-US"/>
+        </w:rPr>
+        <w:t>, yaitu</w:t>
       </w:r>
       <w:r>
         <w:rPr>
@@ -1058,143 +1040,116 @@
           <w:szCs w:val="24"/>
           <w:lang w:val="en-US"/>
         </w:rPr>
-        <w:t>pada kegiatan</w:t>
-      </w:r>
-      <w:r>
-        <w:rPr>
-          <w:rFonts w:ascii="Arial" w:hAnsi="Arial" w:cs="Arial"/>
-          <w:sz w:val="24"/>
-          <w:szCs w:val="24"/>
-          <w:lang w:val="en-US"/>
-        </w:rPr>
-        <w:t xml:space="preserve"> :</w:t>
-      </w:r>
-    </w:p>
-    <w:p>
-      <w:pPr>
-        <w:pStyle w:val="ListParagraph"/>
-        <w:numPr>
-          <w:ilvl w:val="1"/>
-          <w:numId w:val="46"/>
-        </w:numPr>
-        <w:spacing w:after="0" w:line="360" w:lineRule="auto"/>
-        <w:ind w:left="720"/>
-        <w:jc w:val="both"/>
-        <w:rPr>
-          <w:rFonts w:ascii="Arial" w:hAnsi="Arial" w:cs="Arial"/>
-          <w:sz w:val="24"/>
-          <w:szCs w:val="24"/>
-          <w:lang w:val="en-US"/>
-        </w:rPr>
-      </w:pPr>
-      <w:r>
-        <w:rPr>
-          <w:rFonts w:ascii="Arial" w:hAnsi="Arial" w:cs="Arial"/>
-          <w:sz w:val="24"/>
-          <w:szCs w:val="24"/>
-          <w:lang w:val="en-US"/>
-        </w:rPr>
-        <w:t>Bimbingan dan Pembinaan Metode dan Kurikulum</w:t>
-      </w:r>
-    </w:p>
-    <w:p>
-      <w:pPr>
-        <w:pStyle w:val="ListParagraph"/>
-        <w:numPr>
-          <w:ilvl w:val="1"/>
-          <w:numId w:val="46"/>
-        </w:numPr>
-        <w:spacing w:after="0" w:line="360" w:lineRule="auto"/>
-        <w:ind w:left="720"/>
-        <w:jc w:val="both"/>
-        <w:rPr>
-          <w:rFonts w:ascii="Arial" w:hAnsi="Arial" w:cs="Arial"/>
-          <w:sz w:val="24"/>
-          <w:szCs w:val="24"/>
-          <w:lang w:val="en-US"/>
-        </w:rPr>
-      </w:pPr>
-      <w:r>
-        <w:rPr>
-          <w:rFonts w:ascii="Arial" w:hAnsi="Arial" w:cs="Arial"/>
-          <w:sz w:val="24"/>
-          <w:szCs w:val="24"/>
-          <w:lang w:val="en-US"/>
-        </w:rPr>
-        <w:t>Penyusunan NSPK Metode dan Kurikulum</w:t>
-      </w:r>
-    </w:p>
-    <w:p>
-      <w:pPr>
-        <w:pStyle w:val="ListParagraph"/>
-        <w:numPr>
-          <w:ilvl w:val="1"/>
-          <w:numId w:val="46"/>
-        </w:numPr>
-        <w:spacing w:after="0" w:line="360" w:lineRule="auto"/>
-        <w:ind w:left="720"/>
-        <w:jc w:val="both"/>
-        <w:rPr>
-          <w:rFonts w:ascii="Arial" w:hAnsi="Arial" w:cs="Arial"/>
-          <w:sz w:val="24"/>
-          <w:szCs w:val="24"/>
-          <w:lang w:val="en-US"/>
-        </w:rPr>
-      </w:pPr>
-      <w:r>
-        <w:rPr>
-          <w:rFonts w:ascii="Arial" w:hAnsi="Arial" w:cs="Arial"/>
-          <w:sz w:val="24"/>
-          <w:szCs w:val="24"/>
-          <w:lang w:val="en-US"/>
-        </w:rPr>
-        <w:t>NSPK Peserta Didik Sarana dan Prasarana Pendidikan KP</w:t>
-      </w:r>
-    </w:p>
-    <w:p>
-      <w:pPr>
-        <w:pStyle w:val="ListParagraph"/>
-        <w:numPr>
-          <w:ilvl w:val="1"/>
-          <w:numId w:val="46"/>
-        </w:numPr>
-        <w:spacing w:after="0" w:line="360" w:lineRule="auto"/>
-        <w:ind w:left="720"/>
-        <w:jc w:val="both"/>
-        <w:rPr>
-          <w:rFonts w:ascii="Arial" w:hAnsi="Arial" w:cs="Arial"/>
-          <w:sz w:val="24"/>
-          <w:szCs w:val="24"/>
-          <w:lang w:val="en-US"/>
-        </w:rPr>
-      </w:pPr>
-      <w:r>
-        <w:rPr>
-          <w:rFonts w:ascii="Arial" w:hAnsi="Arial" w:cs="Arial"/>
-          <w:sz w:val="24"/>
-          <w:szCs w:val="24"/>
-          <w:lang w:val="en-US"/>
-        </w:rPr>
-        <w:t>Pengendalian Sarana Prasarana</w:t>
-      </w:r>
-    </w:p>
-    <w:p>
-      <w:pPr>
-        <w:pStyle w:val="ListParagraph"/>
-        <w:numPr>
-          <w:ilvl w:val="1"/>
-          <w:numId w:val="46"/>
-        </w:numPr>
-        <w:spacing w:after="0" w:line="360" w:lineRule="auto"/>
-        <w:ind w:left="720"/>
-        <w:jc w:val="both"/>
-        <w:rPr>
-          <w:rFonts w:ascii="Arial" w:hAnsi="Arial" w:cs="Arial"/>
-          <w:sz w:val="24"/>
-          <w:szCs w:val="24"/>
-          <w:lang w:val="en-US"/>
-        </w:rPr>
-      </w:pPr>
+        <w:t>Pergeseran anggaran pada</w:t>
+      </w:r>
+      <w:r>
+        <w:rPr>
+          <w:rFonts w:ascii="Arial" w:hAnsi="Arial" w:cs="Arial"/>
+          <w:sz w:val="24"/>
+          <w:szCs w:val="24"/>
+          <w:lang w:val="en-US"/>
+        </w:rPr>
+        <w:t xml:space="preserve"> </w:t>
+      </w:r>
+      <w:r>
+        <w:rPr>
+          <w:rFonts w:ascii="Arial" w:hAnsi="Arial" w:cs="Arial"/>
+          <w:sz w:val="24"/>
+          <w:szCs w:val="24"/>
+          <w:lang w:val="en-US"/>
+        </w:rPr>
+        <w:t>Layanan Manajemen Kinerja Internal</w:t>
+      </w:r>
+      <w:r>
+        <w:rPr>
+          <w:rFonts w:ascii="Arial" w:hAnsi="Arial" w:cs="Arial"/>
+          <w:sz w:val="24"/>
+          <w:szCs w:val="24"/>
+          <w:lang w:val="en-US"/>
+        </w:rPr>
+        <w:t xml:space="preserve"> </w:t>
+      </w:r>
+      <w:r>
+        <w:rPr>
+          <w:rFonts w:ascii="Arial" w:hAnsi="Arial" w:cs="Arial"/>
+          <w:sz w:val="24"/>
+          <w:szCs w:val="24"/>
+          <w:lang w:val="en-US"/>
+        </w:rPr>
+        <w:t>(</w:t>
+      </w:r>
+      <w:r>
+        <w:rPr>
+          <w:rFonts w:ascii="Arial" w:hAnsi="Arial" w:cs="Arial"/>
+          <w:sz w:val="24"/>
+          <w:szCs w:val="24"/>
+          <w:lang w:val="en-US"/>
+        </w:rPr>
+        <w:t>2378.EBD</w:t>
+      </w:r>
+      <w:r>
+        <w:rPr>
+          <w:rFonts w:ascii="Arial" w:hAnsi="Arial" w:cs="Arial"/>
+          <w:sz w:val="24"/>
+          <w:szCs w:val="24"/>
+          <w:lang w:val="en-US"/>
+        </w:rPr>
+        <w:t xml:space="preserve">) </w:t>
+      </w:r>
+      <w:r>
+        <w:rPr>
+          <w:rFonts w:ascii="Arial" w:hAnsi="Arial" w:cs="Arial"/>
+          <w:sz w:val="24"/>
+          <w:szCs w:val="24"/>
+          <w:lang w:val="en-US"/>
+        </w:rPr>
+        <w:t xml:space="preserve">sebesar Rp543.989.000 untuk memenuhi anggaran </w:t>
+      </w:r>
+      <w:r>
+        <w:rPr>
+          <w:rFonts w:ascii="Arial" w:hAnsi="Arial" w:cs="Arial"/>
+          <w:sz w:val="24"/>
+          <w:szCs w:val="24"/>
+          <w:lang w:val="en-US"/>
+        </w:rPr>
+        <w:t>Layanan Dukungan Manajemen Internal</w:t>
+      </w:r>
+      <w:r>
+        <w:rPr>
+          <w:rFonts w:ascii="Arial" w:hAnsi="Arial" w:cs="Arial"/>
+          <w:sz w:val="24"/>
+          <w:szCs w:val="24"/>
+          <w:lang w:val="en-US"/>
+        </w:rPr>
+        <w:t xml:space="preserve"> (</w:t>
+      </w:r>
+      <w:r>
+        <w:rPr>
+          <w:rFonts w:ascii="Arial" w:hAnsi="Arial" w:cs="Arial"/>
+          <w:sz w:val="24"/>
+          <w:szCs w:val="24"/>
+          <w:lang w:val="en-US"/>
+        </w:rPr>
+        <w:t>2378.EBA</w:t>
+      </w:r>
+      <w:r>
+        <w:rPr>
+          <w:rFonts w:ascii="Arial" w:hAnsi="Arial" w:cs="Arial"/>
+          <w:sz w:val="24"/>
+          <w:szCs w:val="24"/>
+          <w:lang w:val="en-US"/>
+        </w:rPr>
+        <w:t>)</w:t>
+      </w:r>
+      <w:r>
+        <w:rPr>
+          <w:rFonts w:ascii="Arial" w:hAnsi="Arial" w:cs="Arial"/>
+          <w:sz w:val="24"/>
+          <w:szCs w:val="24"/>
+          <w:lang w:val="en-US"/>
+        </w:rPr>
+        <w:t>;</w:t>
+      </w:r>
     </w:p>
     <w:p>
       <w:pPr>
@@ -1219,7 +1174,88 @@
           <w:szCs w:val="24"/>
           <w:lang w:val="en-US"/>
         </w:rPr>
-        <w:t>Kelembagaan Pendidikan KP dengan pagu tetap sebesar Rp386.924.000;</w:t>
+        <w:t xml:space="preserve">Revisi Pergeseran anggaran antar komponen dalam </w:t>
+      </w:r>
+      <w:r>
+        <w:rPr>
+          <w:rFonts w:ascii="Arial" w:hAnsi="Arial" w:cs="Arial"/>
+          <w:sz w:val="24"/>
+          <w:szCs w:val="24"/>
+          <w:lang w:val="en-US"/>
+        </w:rPr>
+        <w:t xml:space="preserve">1 (satu) </w:t>
+      </w:r>
+      <w:r>
+        <w:rPr>
+          <w:rFonts w:ascii="Arial" w:hAnsi="Arial" w:cs="Arial"/>
+          <w:sz w:val="24"/>
+          <w:szCs w:val="24"/>
+          <w:lang w:val="en-US"/>
+        </w:rPr>
+        <w:t xml:space="preserve">Rincian Output </w:t>
+      </w:r>
+      <w:r>
+        <w:rPr>
+          <w:rFonts w:ascii="Arial" w:hAnsi="Arial" w:cs="Arial"/>
+          <w:sz w:val="24"/>
+          <w:szCs w:val="24"/>
+          <w:lang w:val="en-US"/>
+        </w:rPr>
+        <w:t xml:space="preserve">(RO) </w:t>
+      </w:r>
+      <w:r>
+        <w:rPr>
+          <w:rFonts w:ascii="Arial" w:hAnsi="Arial" w:cs="Arial"/>
+          <w:sz w:val="24"/>
+          <w:szCs w:val="24"/>
+          <w:lang w:val="en-US"/>
+        </w:rPr>
+        <w:t>Norma, Standard, Prosedur dan Kriteria Pendidikan Kelautan dan Perikanan</w:t>
+      </w:r>
+      <w:r>
+        <w:rPr>
+          <w:rFonts w:ascii="Arial" w:hAnsi="Arial" w:cs="Arial"/>
+          <w:sz w:val="24"/>
+          <w:szCs w:val="24"/>
+          <w:lang w:val="en-US"/>
+        </w:rPr>
+        <w:t xml:space="preserve"> (</w:t>
+      </w:r>
+      <w:r>
+        <w:rPr>
+          <w:rFonts w:ascii="Arial" w:hAnsi="Arial" w:cs="Arial"/>
+          <w:sz w:val="24"/>
+          <w:szCs w:val="24"/>
+          <w:lang w:val="en-US"/>
+        </w:rPr>
+        <w:t>2376.AFA.001</w:t>
+      </w:r>
+      <w:r>
+        <w:rPr>
+          <w:rFonts w:ascii="Arial" w:hAnsi="Arial" w:cs="Arial"/>
+          <w:sz w:val="24"/>
+          <w:szCs w:val="24"/>
+          <w:lang w:val="en-US"/>
+        </w:rPr>
+        <w:t xml:space="preserve">) </w:t>
+      </w:r>
+      <w:r>
+        <w:rPr>
+          <w:rFonts w:ascii="Arial" w:hAnsi="Arial" w:cs="Arial"/>
+          <w:sz w:val="24"/>
+          <w:szCs w:val="24"/>
+          <w:lang w:val="en-US"/>
+        </w:rPr>
+        <w:t>dengan total pagu tetap sebesar Rp1.000.000.000</w:t>
+      </w:r>
+      <w:r>
+        <w:rPr>
+          <w:rFonts w:ascii="Arial" w:hAnsi="Arial" w:cs="Arial"/>
+          <w:sz w:val="24"/>
+          <w:szCs w:val="24"/>
+          <w:lang w:val="en-US"/>
+        </w:rPr>
+        <w:t>;</w:t>
       </w:r>
     </w:p>
     <w:p>
@@ -1227,31 +1263,34 @@
         <w:pStyle w:val="ListParagraph"/>
         <w:numPr>
           <w:ilvl w:val="0"/>
-          <w:numId w:val="3"/>
+          <w:numId w:val="46"/>
         </w:numPr>
         <w:spacing w:after="0" w:line="360" w:lineRule="auto"/>
-        <w:ind w:left="284" w:hanging="284"/>
-        <w:contextualSpacing w:val="0"/>
         <w:jc w:val="both"/>
         <w:rPr>
           <w:rFonts w:ascii="Arial" w:hAnsi="Arial" w:cs="Arial"/>
-          <w:b/>
-          <w:bCs/>
-          <w:sz w:val="24"/>
-          <w:szCs w:val="24"/>
-          <w:lang w:val="en-US"/>
-        </w:rPr>
-      </w:pPr>
-      <w:r>
-        <w:rPr>
-          <w:rFonts w:ascii="Arial" w:hAnsi="Arial" w:cs="Arial"/>
-          <w:b/>
-          <w:bCs/>
-          <w:sz w:val="24"/>
-          <w:szCs w:val="24"/>
-          <w:lang w:val="en-US"/>
-        </w:rPr>
-        <w:t>Subkoordinator Umum :</w:t>
+          <w:sz w:val="24"/>
+          <w:szCs w:val="24"/>
+          <w:lang w:val="en-US"/>
+        </w:rPr>
+      </w:pPr>
+      <w:r>
+        <w:rPr>
+          <w:rFonts w:ascii="Arial" w:hAnsi="Arial" w:cs="Arial"/>
+          <w:sz w:val="24"/>
+          <w:szCs w:val="24"/>
+          <w:lang w:val="en-US"/>
+        </w:rPr>
+        <w:t>Pemutakhiran data penarikan dana pada halaman III DIPA</w:t>
+      </w:r>
+      <w:r>
+        <w:rPr>
+          <w:rFonts w:ascii="Arial" w:hAnsi="Arial" w:cs="Arial"/>
+          <w:sz w:val="24"/>
+          <w:szCs w:val="24"/>
+          <w:lang w:val="en-US"/>
+        </w:rPr>
+        <w:t>;</w:t>
       </w:r>
     </w:p>
     <w:p>
@@ -1259,7 +1298,7 @@
         <w:pStyle w:val="ListParagraph"/>
         <w:numPr>
           <w:ilvl w:val="0"/>
-          <w:numId w:val="40"/>
+          <w:numId w:val="46"/>
         </w:numPr>
         <w:spacing w:after="0" w:line="360" w:lineRule="auto"/>
         <w:jc w:val="both"/>
@@ -1277,7 +1316,52 @@
           <w:szCs w:val="24"/>
           <w:lang w:val="en-US"/>
         </w:rPr>
-        <w:t>Pengelolaan dan Implementasi BMN</w:t>
+        <w:t xml:space="preserve">Revisi </w:t>
+      </w:r>
+      <w:r>
+        <w:rPr>
+          <w:rFonts w:ascii="Arial" w:hAnsi="Arial" w:cs="Arial"/>
+          <w:sz w:val="24"/>
+          <w:szCs w:val="24"/>
+          <w:lang w:val="en-US"/>
+        </w:rPr>
+        <w:t xml:space="preserve">anggaran ini </w:t>
+      </w:r>
+      <w:r>
+        <w:rPr>
+          <w:rFonts w:ascii="Arial" w:hAnsi="Arial" w:cs="Arial"/>
+          <w:sz w:val="24"/>
+          <w:szCs w:val="24"/>
+          <w:lang w:val="en-US"/>
+        </w:rPr>
+        <w:t xml:space="preserve">tidak menyebabkan bertambahnya </w:t>
+      </w:r>
+      <w:r>
+        <w:rPr>
+          <w:rFonts w:ascii="Arial" w:hAnsi="Arial" w:cs="Arial"/>
+          <w:sz w:val="24"/>
+          <w:szCs w:val="24"/>
+          <w:lang w:val="en-US"/>
+        </w:rPr>
+        <w:t xml:space="preserve">total </w:t>
+      </w:r>
+      <w:r>
+        <w:rPr>
+          <w:rFonts w:ascii="Arial" w:hAnsi="Arial" w:cs="Arial"/>
+          <w:sz w:val="24"/>
+          <w:szCs w:val="24"/>
+          <w:lang w:val="en-US"/>
+        </w:rPr>
+        <w:t>pagu perjalanan dinas</w:t>
+      </w:r>
+      <w:r>
+        <w:rPr>
+          <w:rFonts w:ascii="Arial" w:hAnsi="Arial" w:cs="Arial"/>
+          <w:sz w:val="24"/>
+          <w:szCs w:val="24"/>
+          <w:lang w:val="en-US"/>
+        </w:rPr>
+        <w:t>;</w:t>
       </w:r>
     </w:p>
     <w:p>
@@ -1285,7 +1369,7 @@
         <w:pStyle w:val="ListParagraph"/>
         <w:numPr>
           <w:ilvl w:val="0"/>
-          <w:numId w:val="44"/>
+          <w:numId w:val="46"/>
         </w:numPr>
         <w:spacing w:after="0" w:line="360" w:lineRule="auto"/>
         <w:jc w:val="both"/>
@@ -1303,48 +1387,25 @@
           <w:szCs w:val="24"/>
           <w:lang w:val="en-US"/>
         </w:rPr>
-        <w:t>Pagu Awal Rp72.100.000,- menjadi Rp64.100.000,-</w:t>
-      </w:r>
-    </w:p>
-    <w:p>
-      <w:pPr>
-        <w:pStyle w:val="ListParagraph"/>
-        <w:spacing w:after="0" w:line="360" w:lineRule="auto"/>
-        <w:ind w:left="1004"/>
-        <w:jc w:val="both"/>
-        <w:rPr>
-          <w:rFonts w:ascii="Arial" w:hAnsi="Arial" w:cs="Arial"/>
-          <w:sz w:val="24"/>
-          <w:szCs w:val="24"/>
-          <w:lang w:val="en-US"/>
-        </w:rPr>
-      </w:pPr>
-      <w:r>
-        <w:rPr>
-          <w:rFonts w:ascii="Arial" w:hAnsi="Arial" w:cs="Arial"/>
-          <w:sz w:val="24"/>
-          <w:szCs w:val="24"/>
-          <w:lang w:val="en-US"/>
-        </w:rPr>
-        <w:t xml:space="preserve">Revisi kurang </w:t>
-      </w:r>
-      <w:r>
-        <w:rPr>
-          <w:rFonts w:ascii="Arial" w:hAnsi="Arial" w:cs="Arial"/>
-          <w:sz w:val="24"/>
-          <w:szCs w:val="24"/>
-          <w:lang w:val="en-US"/>
-        </w:rPr>
-        <w:t>B</w:t>
-      </w:r>
-      <w:r>
-        <w:rPr>
-          <w:rFonts w:ascii="Arial" w:hAnsi="Arial" w:cs="Arial"/>
-          <w:sz w:val="24"/>
-          <w:szCs w:val="24"/>
-          <w:lang w:val="en-US"/>
-        </w:rPr>
-        <w:t>elanja Perjalanan Dinas Biasa Rp8.000.000,-</w:t>
+        <w:t>Sebagai bahan pertimbangan usulan revisi, terlampir kami sampaikan data dukung berupa</w:t>
+      </w:r>
+      <w:r>
+        <w:rPr>
+          <w:rFonts w:ascii="Arial" w:hAnsi="Arial" w:cs="Arial"/>
+          <w:sz w:val="24"/>
+          <w:szCs w:val="24"/>
+          <w:lang w:val="en-US"/>
+        </w:rPr>
+        <w:t xml:space="preserve"> </w:t>
+      </w:r>
+      <w:r>
+        <w:rPr>
+          <w:rFonts w:ascii="Arial" w:hAnsi="Arial" w:cs="Arial"/>
+          <w:sz w:val="24"/>
+          <w:szCs w:val="24"/>
+          <w:lang w:val="en-US"/>
+        </w:rPr>
+        <w:t>:</w:t>
       </w:r>
     </w:p>
     <w:p>
@@ -1352,7 +1413,7 @@
         <w:pStyle w:val="ListParagraph"/>
         <w:numPr>
           <w:ilvl w:val="0"/>
-          <w:numId w:val="40"/>
+          <w:numId w:val="49"/>
         </w:numPr>
         <w:spacing w:after="0" w:line="360" w:lineRule="auto"/>
         <w:jc w:val="both"/>
@@ -1370,7 +1431,7 @@
           <w:szCs w:val="24"/>
           <w:lang w:val="en-US"/>
         </w:rPr>
-        <w:t>Pembinaan dan Koordinasi Kepala Pusat Pendidikan KP</w:t>
+        <w:t>Matrik semula menjadi;</w:t>
       </w:r>
     </w:p>
     <w:p>
@@ -1378,7 +1439,7 @@
         <w:pStyle w:val="ListParagraph"/>
         <w:numPr>
           <w:ilvl w:val="0"/>
-          <w:numId w:val="44"/>
+          <w:numId w:val="49"/>
         </w:numPr>
         <w:spacing w:after="0" w:line="360" w:lineRule="auto"/>
         <w:jc w:val="both"/>
@@ -1396,1325 +1457,12 @@
           <w:szCs w:val="24"/>
           <w:lang w:val="en-US"/>
         </w:rPr>
-        <w:t>Pagu Anggaran Rp572.300.000,-</w:t>
+        <w:t>SPTJM.</w:t>
       </w:r>
     </w:p>
     <w:p>
       <w:pPr>
-        <w:pStyle w:val="ListParagraph"/>
-        <w:numPr>
-          <w:ilvl w:val="0"/>
-          <w:numId w:val="45"/>
-        </w:numPr>
         <w:spacing w:after="0" w:line="360" w:lineRule="auto"/>
-        <w:jc w:val="both"/>
-        <w:rPr>
-          <w:rFonts w:ascii="Arial" w:hAnsi="Arial" w:cs="Arial"/>
-          <w:sz w:val="24"/>
-          <w:szCs w:val="24"/>
-          <w:lang w:val="en-US"/>
-        </w:rPr>
-      </w:pPr>
-      <w:r>
-        <w:rPr>
-          <w:rFonts w:ascii="Arial" w:hAnsi="Arial" w:cs="Arial"/>
-          <w:sz w:val="24"/>
-          <w:szCs w:val="24"/>
-          <w:lang w:val="en-US"/>
-        </w:rPr>
-        <w:t xml:space="preserve">Revisi pada </w:t>
-      </w:r>
-      <w:r>
-        <w:rPr>
-          <w:rFonts w:ascii="Arial" w:hAnsi="Arial" w:cs="Arial"/>
-          <w:sz w:val="24"/>
-          <w:szCs w:val="24"/>
-          <w:lang w:val="en-US"/>
-        </w:rPr>
-        <w:t>Belanja Barang Non Operasional</w:t>
-      </w:r>
-      <w:r>
-        <w:rPr>
-          <w:rFonts w:ascii="Arial" w:hAnsi="Arial" w:cs="Arial"/>
-          <w:sz w:val="24"/>
-          <w:szCs w:val="24"/>
-          <w:lang w:val="en-US"/>
-        </w:rPr>
-        <w:t xml:space="preserve"> semula </w:t>
-      </w:r>
-      <w:r>
-        <w:rPr>
-          <w:rFonts w:ascii="Arial" w:hAnsi="Arial" w:cs="Arial"/>
-          <w:b/>
-          <w:bCs/>
-          <w:sz w:val="24"/>
-          <w:szCs w:val="24"/>
-          <w:lang w:val="en-US"/>
-        </w:rPr>
-        <w:t>“Langganan biaya video conference”</w:t>
-      </w:r>
-      <w:r>
-        <w:rPr>
-          <w:rFonts w:ascii="Arial" w:hAnsi="Arial" w:cs="Arial"/>
-          <w:sz w:val="24"/>
-          <w:szCs w:val="24"/>
-          <w:lang w:val="en-US"/>
-        </w:rPr>
-        <w:t xml:space="preserve"> menjadi </w:t>
-      </w:r>
-      <w:r>
-        <w:rPr>
-          <w:rFonts w:ascii="Arial" w:hAnsi="Arial" w:cs="Arial"/>
-          <w:b/>
-          <w:bCs/>
-          <w:sz w:val="24"/>
-          <w:szCs w:val="24"/>
-          <w:lang w:val="en-US"/>
-        </w:rPr>
-        <w:t>“Langganan biaya aplikasi”</w:t>
-      </w:r>
-    </w:p>
-    <w:p>
-      <w:pPr>
-        <w:pStyle w:val="ListParagraph"/>
-        <w:numPr>
-          <w:ilvl w:val="0"/>
-          <w:numId w:val="45"/>
-        </w:numPr>
-        <w:spacing w:after="0" w:line="360" w:lineRule="auto"/>
-        <w:jc w:val="both"/>
-        <w:rPr>
-          <w:rFonts w:ascii="Arial" w:hAnsi="Arial" w:cs="Arial"/>
-          <w:sz w:val="24"/>
-          <w:szCs w:val="24"/>
-          <w:lang w:val="en-US"/>
-        </w:rPr>
-      </w:pPr>
-      <w:r>
-        <w:rPr>
-          <w:rFonts w:ascii="Arial" w:hAnsi="Arial" w:cs="Arial"/>
-          <w:sz w:val="24"/>
-          <w:szCs w:val="24"/>
-          <w:lang w:val="en-US"/>
-        </w:rPr>
-        <w:t xml:space="preserve">Revisi pada </w:t>
-      </w:r>
-      <w:r>
-        <w:rPr>
-          <w:rFonts w:ascii="Arial" w:hAnsi="Arial" w:cs="Arial"/>
-          <w:sz w:val="24"/>
-          <w:szCs w:val="24"/>
-          <w:lang w:val="en-US"/>
-        </w:rPr>
-        <w:t>Belanja Perjalanan Dinas Biasa</w:t>
-      </w:r>
-      <w:r>
-        <w:rPr>
-          <w:rFonts w:ascii="Arial" w:hAnsi="Arial" w:cs="Arial"/>
-          <w:sz w:val="24"/>
-          <w:szCs w:val="24"/>
-          <w:lang w:val="en-US"/>
-        </w:rPr>
-        <w:t xml:space="preserve"> semula </w:t>
-      </w:r>
-      <w:r>
-        <w:rPr>
-          <w:rFonts w:ascii="Arial" w:hAnsi="Arial" w:cs="Arial"/>
-          <w:b/>
-          <w:bCs/>
-          <w:sz w:val="24"/>
-          <w:szCs w:val="24"/>
-          <w:lang w:val="en-US"/>
-        </w:rPr>
-        <w:t xml:space="preserve">“Perjalanan Pembinaan dan Wisuda Kapusdik KP” </w:t>
-      </w:r>
-      <w:r>
-        <w:rPr>
-          <w:rFonts w:ascii="Arial" w:hAnsi="Arial" w:cs="Arial"/>
-          <w:sz w:val="24"/>
-          <w:szCs w:val="24"/>
-          <w:lang w:val="en-US"/>
-        </w:rPr>
-        <w:t xml:space="preserve">Rp334.125.000,- menjadi </w:t>
-      </w:r>
-      <w:r>
-        <w:rPr>
-          <w:rFonts w:ascii="Arial" w:hAnsi="Arial" w:cs="Arial"/>
-          <w:b/>
-          <w:bCs/>
-          <w:sz w:val="24"/>
-          <w:szCs w:val="24"/>
-          <w:lang w:val="en-US"/>
-        </w:rPr>
-        <w:t>“Perjalanan Pembinaan Pimpinan”</w:t>
-      </w:r>
-      <w:r>
-        <w:rPr>
-          <w:rFonts w:ascii="Arial" w:hAnsi="Arial" w:cs="Arial"/>
-          <w:sz w:val="24"/>
-          <w:szCs w:val="24"/>
-          <w:lang w:val="en-US"/>
-        </w:rPr>
-        <w:t xml:space="preserve"> Rp355.000.000,-</w:t>
-      </w:r>
-    </w:p>
-    <w:p>
-      <w:pPr>
-        <w:pStyle w:val="ListParagraph"/>
-        <w:numPr>
-          <w:ilvl w:val="0"/>
-          <w:numId w:val="45"/>
-        </w:numPr>
-        <w:spacing w:after="0" w:line="360" w:lineRule="auto"/>
-        <w:jc w:val="both"/>
-        <w:rPr>
-          <w:rFonts w:ascii="Arial" w:hAnsi="Arial" w:cs="Arial"/>
-          <w:sz w:val="24"/>
-          <w:szCs w:val="24"/>
-          <w:lang w:val="en-US"/>
-        </w:rPr>
-      </w:pPr>
-      <w:r>
-        <w:rPr>
-          <w:rFonts w:ascii="Arial" w:hAnsi="Arial" w:cs="Arial"/>
-          <w:sz w:val="24"/>
-          <w:szCs w:val="24"/>
-          <w:lang w:val="en-US"/>
-        </w:rPr>
-        <w:lastRenderedPageBreak/>
-        <w:t xml:space="preserve">Revisi pada </w:t>
-      </w:r>
-      <w:r>
-        <w:rPr>
-          <w:rFonts w:ascii="Arial" w:hAnsi="Arial" w:cs="Arial"/>
-          <w:sz w:val="24"/>
-          <w:szCs w:val="24"/>
-          <w:lang w:val="en-US"/>
-        </w:rPr>
-        <w:t>Belanja Perjalanan Dinas Biasa</w:t>
-      </w:r>
-      <w:r>
-        <w:rPr>
-          <w:rFonts w:ascii="Arial" w:hAnsi="Arial" w:cs="Arial"/>
-          <w:sz w:val="24"/>
-          <w:szCs w:val="24"/>
-          <w:lang w:val="en-US"/>
-        </w:rPr>
-        <w:t xml:space="preserve"> semula </w:t>
-      </w:r>
-      <w:r>
-        <w:rPr>
-          <w:rFonts w:ascii="Arial" w:hAnsi="Arial" w:cs="Arial"/>
-          <w:b/>
-          <w:bCs/>
-          <w:sz w:val="24"/>
-          <w:szCs w:val="24"/>
-          <w:lang w:val="en-US"/>
-        </w:rPr>
-        <w:t>“Perjalanan Koordinasi, Sinkronisasi, Wisuda dan Pendampingan Kapusdik”</w:t>
-      </w:r>
-      <w:r>
-        <w:rPr>
-          <w:rFonts w:ascii="Arial" w:hAnsi="Arial" w:cs="Arial"/>
-          <w:sz w:val="24"/>
-          <w:szCs w:val="24"/>
-          <w:lang w:val="en-US"/>
-        </w:rPr>
-        <w:t xml:space="preserve"> Rp220.375.000,- menjadi </w:t>
-      </w:r>
-      <w:r>
-        <w:rPr>
-          <w:rFonts w:ascii="Arial" w:hAnsi="Arial" w:cs="Arial"/>
-          <w:b/>
-          <w:bCs/>
-          <w:sz w:val="24"/>
-          <w:szCs w:val="24"/>
-          <w:lang w:val="en-US"/>
-        </w:rPr>
-        <w:t>“Perjalanan Koordinasi dan Pendampingan Pimpinan”</w:t>
-      </w:r>
-      <w:r>
-        <w:rPr>
-          <w:rFonts w:ascii="Arial" w:hAnsi="Arial" w:cs="Arial"/>
-          <w:sz w:val="24"/>
-          <w:szCs w:val="24"/>
-          <w:lang w:val="en-US"/>
-        </w:rPr>
-        <w:t xml:space="preserve"> Rp199.500.000,-</w:t>
-      </w:r>
-    </w:p>
-    <w:p>
-      <w:pPr>
-        <w:pStyle w:val="ListParagraph"/>
-        <w:numPr>
-          <w:ilvl w:val="0"/>
-          <w:numId w:val="40"/>
-        </w:numPr>
-        <w:spacing w:after="0" w:line="360" w:lineRule="auto"/>
-        <w:jc w:val="both"/>
-        <w:rPr>
-          <w:rFonts w:ascii="Arial" w:hAnsi="Arial" w:cs="Arial"/>
-          <w:sz w:val="24"/>
-          <w:szCs w:val="24"/>
-          <w:lang w:val="en-US"/>
-        </w:rPr>
-      </w:pPr>
-      <w:r>
-        <w:rPr>
-          <w:rFonts w:ascii="Arial" w:hAnsi="Arial" w:cs="Arial"/>
-          <w:sz w:val="24"/>
-          <w:szCs w:val="24"/>
-          <w:lang w:val="en-US"/>
-        </w:rPr>
-        <w:t>Pengelolaan Kearsipan, Tata Naskah Dinas dan Persuratan Pusdik KP</w:t>
-      </w:r>
-    </w:p>
-    <w:p>
-      <w:pPr>
-        <w:pStyle w:val="ListParagraph"/>
-        <w:numPr>
-          <w:ilvl w:val="0"/>
-          <w:numId w:val="44"/>
-        </w:numPr>
-        <w:spacing w:after="0" w:line="360" w:lineRule="auto"/>
-        <w:jc w:val="both"/>
-        <w:rPr>
-          <w:rFonts w:ascii="Arial" w:hAnsi="Arial" w:cs="Arial"/>
-          <w:sz w:val="24"/>
-          <w:szCs w:val="24"/>
-          <w:lang w:val="en-US"/>
-        </w:rPr>
-      </w:pPr>
-      <w:r>
-        <w:rPr>
-          <w:rFonts w:ascii="Arial" w:hAnsi="Arial" w:cs="Arial"/>
-          <w:sz w:val="24"/>
-          <w:szCs w:val="24"/>
-          <w:lang w:val="en-US"/>
-        </w:rPr>
-        <w:t>Pagu Awal Rp78.100.000,- menjadi Rp81.200.000,-</w:t>
-      </w:r>
-    </w:p>
-    <w:p>
-      <w:pPr>
-        <w:pStyle w:val="ListParagraph"/>
-        <w:numPr>
-          <w:ilvl w:val="0"/>
-          <w:numId w:val="45"/>
-        </w:numPr>
-        <w:spacing w:after="0" w:line="360" w:lineRule="auto"/>
-        <w:jc w:val="both"/>
-        <w:rPr>
-          <w:rFonts w:ascii="Arial" w:hAnsi="Arial" w:cs="Arial"/>
-          <w:sz w:val="24"/>
-          <w:szCs w:val="24"/>
-          <w:lang w:val="en-US"/>
-        </w:rPr>
-      </w:pPr>
-      <w:r>
-        <w:rPr>
-          <w:rFonts w:ascii="Arial" w:hAnsi="Arial" w:cs="Arial"/>
-          <w:sz w:val="24"/>
-          <w:szCs w:val="24"/>
-          <w:lang w:val="en-US"/>
-        </w:rPr>
-        <w:t xml:space="preserve">Revisi tambah </w:t>
-      </w:r>
-      <w:r>
-        <w:rPr>
-          <w:rFonts w:ascii="Arial" w:hAnsi="Arial" w:cs="Arial"/>
-          <w:sz w:val="24"/>
-          <w:szCs w:val="24"/>
-          <w:lang w:val="en-US"/>
-        </w:rPr>
-        <w:t>Belanja Perjalanan Dinas Biasa</w:t>
-      </w:r>
-      <w:r>
-        <w:rPr>
-          <w:rFonts w:ascii="Arial" w:hAnsi="Arial" w:cs="Arial"/>
-          <w:sz w:val="24"/>
-          <w:szCs w:val="24"/>
-          <w:lang w:val="en-US"/>
-        </w:rPr>
-        <w:t xml:space="preserve"> Rp2.000.000,-</w:t>
-      </w:r>
-    </w:p>
-    <w:p>
-      <w:pPr>
-        <w:pStyle w:val="ListParagraph"/>
-        <w:numPr>
-          <w:ilvl w:val="0"/>
-          <w:numId w:val="45"/>
-        </w:numPr>
-        <w:spacing w:after="0" w:line="360" w:lineRule="auto"/>
-        <w:jc w:val="both"/>
-        <w:rPr>
-          <w:rFonts w:ascii="Arial" w:hAnsi="Arial" w:cs="Arial"/>
-          <w:sz w:val="24"/>
-          <w:szCs w:val="24"/>
-          <w:lang w:val="en-US"/>
-        </w:rPr>
-      </w:pPr>
-      <w:r>
-        <w:rPr>
-          <w:rFonts w:ascii="Arial" w:hAnsi="Arial" w:cs="Arial"/>
-          <w:sz w:val="24"/>
-          <w:szCs w:val="24"/>
-          <w:lang w:val="en-US"/>
-        </w:rPr>
-        <w:t xml:space="preserve">Revisi tambah </w:t>
-      </w:r>
-      <w:r>
-        <w:rPr>
-          <w:rFonts w:ascii="Arial" w:hAnsi="Arial" w:cs="Arial"/>
-          <w:sz w:val="24"/>
-          <w:szCs w:val="24"/>
-          <w:lang w:val="en-US"/>
-        </w:rPr>
-        <w:t xml:space="preserve">Belanja </w:t>
-      </w:r>
-      <w:r>
-        <w:rPr>
-          <w:rFonts w:ascii="Arial" w:hAnsi="Arial" w:cs="Arial"/>
-          <w:sz w:val="24"/>
-          <w:szCs w:val="24"/>
-          <w:lang w:val="en-US"/>
-        </w:rPr>
-        <w:t>Perjalanan Dinas Dalam Kota</w:t>
-      </w:r>
-      <w:r>
-        <w:rPr>
-          <w:rFonts w:ascii="Arial" w:hAnsi="Arial" w:cs="Arial"/>
-          <w:sz w:val="24"/>
-          <w:szCs w:val="24"/>
-          <w:lang w:val="en-US"/>
-        </w:rPr>
-        <w:t xml:space="preserve"> Rp1.200.000,-</w:t>
-      </w:r>
-    </w:p>
-    <w:p>
-      <w:pPr>
-        <w:pStyle w:val="ListParagraph"/>
-        <w:spacing w:after="0" w:line="360" w:lineRule="auto"/>
-        <w:ind w:left="1364"/>
-        <w:jc w:val="both"/>
-        <w:rPr>
-          <w:rFonts w:ascii="Arial" w:hAnsi="Arial" w:cs="Arial"/>
-          <w:sz w:val="24"/>
-          <w:szCs w:val="24"/>
-          <w:lang w:val="en-US"/>
-        </w:rPr>
-      </w:pPr>
-    </w:p>
-    <w:p>
-      <w:pPr>
-        <w:pStyle w:val="ListParagraph"/>
-        <w:numPr>
-          <w:ilvl w:val="0"/>
-          <w:numId w:val="40"/>
-        </w:numPr>
-        <w:spacing w:after="0" w:line="360" w:lineRule="auto"/>
-        <w:jc w:val="both"/>
-        <w:rPr>
-          <w:rFonts w:ascii="Arial" w:hAnsi="Arial" w:cs="Arial"/>
-          <w:sz w:val="24"/>
-          <w:szCs w:val="24"/>
-          <w:lang w:val="en-US"/>
-        </w:rPr>
-      </w:pPr>
-      <w:r>
-        <w:rPr>
-          <w:rFonts w:ascii="Arial" w:hAnsi="Arial" w:cs="Arial"/>
-          <w:sz w:val="24"/>
-          <w:szCs w:val="24"/>
-          <w:lang w:val="en-US"/>
-        </w:rPr>
-        <w:t>Penyusunan Bahan Tindak Lanjut dan Pemutakhiran Data</w:t>
-      </w:r>
-    </w:p>
-    <w:p>
-      <w:pPr>
-        <w:pStyle w:val="ListParagraph"/>
-        <w:numPr>
-          <w:ilvl w:val="0"/>
-          <w:numId w:val="44"/>
-        </w:numPr>
-        <w:spacing w:after="0" w:line="360" w:lineRule="auto"/>
-        <w:jc w:val="both"/>
-        <w:rPr>
-          <w:rFonts w:ascii="Arial" w:hAnsi="Arial" w:cs="Arial"/>
-          <w:sz w:val="24"/>
-          <w:szCs w:val="24"/>
-          <w:lang w:val="en-US"/>
-        </w:rPr>
-      </w:pPr>
-      <w:r>
-        <w:rPr>
-          <w:rFonts w:ascii="Arial" w:hAnsi="Arial" w:cs="Arial"/>
-          <w:sz w:val="24"/>
-          <w:szCs w:val="24"/>
-          <w:lang w:val="en-US"/>
-        </w:rPr>
-        <w:t>Pagu Awal Rp65.000.000,- menjadi Rp63.800.000,-</w:t>
-      </w:r>
-    </w:p>
-    <w:p>
-      <w:pPr>
-        <w:spacing w:after="0" w:line="360" w:lineRule="auto"/>
-        <w:ind w:left="284" w:firstLine="720"/>
-        <w:jc w:val="both"/>
-        <w:rPr>
-          <w:rFonts w:ascii="Arial" w:hAnsi="Arial" w:cs="Arial"/>
-          <w:sz w:val="24"/>
-          <w:szCs w:val="24"/>
-          <w:lang w:val="en-US"/>
-        </w:rPr>
-      </w:pPr>
-      <w:r>
-        <w:rPr>
-          <w:rFonts w:ascii="Arial" w:hAnsi="Arial" w:cs="Arial"/>
-          <w:sz w:val="24"/>
-          <w:szCs w:val="24"/>
-          <w:lang w:val="en-US"/>
-        </w:rPr>
-        <w:t xml:space="preserve">Revisi kurang </w:t>
-      </w:r>
-      <w:r>
-        <w:rPr>
-          <w:rFonts w:ascii="Arial" w:hAnsi="Arial" w:cs="Arial"/>
-          <w:sz w:val="24"/>
-          <w:szCs w:val="24"/>
-          <w:lang w:val="en-US"/>
-        </w:rPr>
-        <w:t>Belanja Perjalanan Dinas Dalam Kota</w:t>
-      </w:r>
-      <w:r>
-        <w:rPr>
-          <w:rFonts w:ascii="Arial" w:hAnsi="Arial" w:cs="Arial"/>
-          <w:sz w:val="24"/>
-          <w:szCs w:val="24"/>
-          <w:lang w:val="en-US"/>
-        </w:rPr>
-        <w:t xml:space="preserve"> Rp1.200.000,-</w:t>
-      </w:r>
-    </w:p>
-    <w:p>
-      <w:pPr>
-        <w:pStyle w:val="ListParagraph"/>
-        <w:numPr>
-          <w:ilvl w:val="0"/>
-          <w:numId w:val="40"/>
-        </w:numPr>
-        <w:spacing w:after="0" w:line="360" w:lineRule="auto"/>
-        <w:jc w:val="both"/>
-        <w:rPr>
-          <w:rFonts w:ascii="Arial" w:hAnsi="Arial" w:cs="Arial"/>
-          <w:sz w:val="24"/>
-          <w:szCs w:val="24"/>
-          <w:lang w:val="en-US"/>
-        </w:rPr>
-      </w:pPr>
-      <w:r>
-        <w:rPr>
-          <w:rFonts w:ascii="Arial" w:hAnsi="Arial" w:cs="Arial"/>
-          <w:sz w:val="24"/>
-          <w:szCs w:val="24"/>
-          <w:lang w:val="en-US"/>
-        </w:rPr>
-        <w:t>Pengelolaan Administrasi Kepegawaian Pusdik KP</w:t>
-      </w:r>
-    </w:p>
-    <w:p>
-      <w:pPr>
-        <w:pStyle w:val="ListParagraph"/>
-        <w:numPr>
-          <w:ilvl w:val="0"/>
-          <w:numId w:val="44"/>
-        </w:numPr>
-        <w:spacing w:after="0" w:line="360" w:lineRule="auto"/>
-        <w:jc w:val="both"/>
-        <w:rPr>
-          <w:rFonts w:ascii="Arial" w:hAnsi="Arial" w:cs="Arial"/>
-          <w:sz w:val="24"/>
-          <w:szCs w:val="24"/>
-          <w:lang w:val="en-US"/>
-        </w:rPr>
-      </w:pPr>
-      <w:r>
-        <w:rPr>
-          <w:rFonts w:ascii="Arial" w:hAnsi="Arial" w:cs="Arial"/>
-          <w:sz w:val="24"/>
-          <w:szCs w:val="24"/>
-          <w:lang w:val="en-US"/>
-        </w:rPr>
-        <w:t>Pagu Awal Rp82.785.000,- menjadi Rp156.285.000,-</w:t>
-      </w:r>
-    </w:p>
-    <w:p>
-      <w:pPr>
-        <w:pStyle w:val="ListParagraph"/>
-        <w:spacing w:after="0" w:line="360" w:lineRule="auto"/>
-        <w:ind w:left="1004"/>
-        <w:jc w:val="both"/>
-        <w:rPr>
-          <w:rFonts w:ascii="Arial" w:hAnsi="Arial" w:cs="Arial"/>
-          <w:sz w:val="24"/>
-          <w:szCs w:val="24"/>
-          <w:lang w:val="en-US"/>
-        </w:rPr>
-      </w:pPr>
-      <w:r>
-        <w:rPr>
-          <w:rFonts w:ascii="Arial" w:hAnsi="Arial" w:cs="Arial"/>
-          <w:sz w:val="24"/>
-          <w:szCs w:val="24"/>
-          <w:lang w:val="en-US"/>
-        </w:rPr>
-        <w:t xml:space="preserve">Revisi tambah </w:t>
-      </w:r>
-      <w:r>
-        <w:rPr>
-          <w:rFonts w:ascii="Arial" w:hAnsi="Arial" w:cs="Arial"/>
-          <w:sz w:val="24"/>
-          <w:szCs w:val="24"/>
-          <w:lang w:val="en-US"/>
-        </w:rPr>
-        <w:t>Belanja Perjalanan Dinas Biasa</w:t>
-      </w:r>
-      <w:r>
-        <w:rPr>
-          <w:rFonts w:ascii="Arial" w:hAnsi="Arial" w:cs="Arial"/>
-          <w:sz w:val="24"/>
-          <w:szCs w:val="24"/>
-          <w:lang w:val="en-US"/>
-        </w:rPr>
-        <w:t xml:space="preserve"> Rp73.500.000,- senilai Rp67.500.000,- adalah penambahan pagu baru untuk kegiatan dukungan WBK pada satuan pendidikan KP</w:t>
-      </w:r>
-    </w:p>
-    <w:p>
-      <w:pPr>
-        <w:pStyle w:val="ListParagraph"/>
-        <w:numPr>
-          <w:ilvl w:val="0"/>
-          <w:numId w:val="40"/>
-        </w:numPr>
-        <w:spacing w:after="0" w:line="360" w:lineRule="auto"/>
-        <w:jc w:val="both"/>
-        <w:rPr>
-          <w:rFonts w:ascii="Arial" w:hAnsi="Arial" w:cs="Arial"/>
-          <w:sz w:val="24"/>
-          <w:szCs w:val="24"/>
-          <w:lang w:val="en-US"/>
-        </w:rPr>
-      </w:pPr>
-      <w:r>
-        <w:rPr>
-          <w:rFonts w:ascii="Arial" w:hAnsi="Arial" w:cs="Arial"/>
-          <w:sz w:val="24"/>
-          <w:szCs w:val="24"/>
-          <w:lang w:val="en-US"/>
-        </w:rPr>
-        <w:t>Kegiatan Jiwa Korsa Pegawai Pusat Pendidikan KP adalah kegiatan baru yang diusulkan senilai Rp198.500.000,-</w:t>
-      </w:r>
-    </w:p>
-    <w:p>
-      <w:pPr>
-        <w:pStyle w:val="ListParagraph"/>
-        <w:numPr>
-          <w:ilvl w:val="0"/>
-          <w:numId w:val="40"/>
-        </w:numPr>
-        <w:spacing w:after="0" w:line="360" w:lineRule="auto"/>
-        <w:jc w:val="both"/>
-        <w:rPr>
-          <w:rFonts w:ascii="Arial" w:hAnsi="Arial" w:cs="Arial"/>
-          <w:sz w:val="24"/>
-          <w:szCs w:val="24"/>
-          <w:lang w:val="en-US"/>
-        </w:rPr>
-      </w:pPr>
-      <w:r>
-        <w:rPr>
-          <w:rFonts w:ascii="Arial" w:hAnsi="Arial" w:cs="Arial"/>
-          <w:sz w:val="24"/>
-          <w:szCs w:val="24"/>
-          <w:lang w:val="en-US"/>
-        </w:rPr>
-        <w:t>Layanan Perkantoran (Operasional dan Pemeliharaan Kantor) pagu anggaran senilai Rp2.195.658.000,- sebagai berikut :</w:t>
-      </w:r>
-    </w:p>
-    <w:p>
-      <w:pPr>
-        <w:pStyle w:val="ListParagraph"/>
-        <w:numPr>
-          <w:ilvl w:val="0"/>
-          <w:numId w:val="44"/>
-        </w:numPr>
-        <w:spacing w:after="0" w:line="360" w:lineRule="auto"/>
-        <w:jc w:val="both"/>
-        <w:rPr>
-          <w:rFonts w:ascii="Arial" w:hAnsi="Arial" w:cs="Arial"/>
-          <w:sz w:val="24"/>
-          <w:szCs w:val="24"/>
-          <w:lang w:val="en-US"/>
-        </w:rPr>
-      </w:pPr>
-      <w:r>
-        <w:rPr>
-          <w:rFonts w:ascii="Arial" w:hAnsi="Arial" w:cs="Arial"/>
-          <w:sz w:val="24"/>
-          <w:szCs w:val="24"/>
-          <w:lang w:val="en-US"/>
-        </w:rPr>
-        <w:t xml:space="preserve">Revisi Operasional Pemeliharaan Kantor Pusdik KP </w:t>
-      </w:r>
-      <w:r>
-        <w:rPr>
-          <w:rFonts w:ascii="Arial" w:hAnsi="Arial" w:cs="Arial"/>
-          <w:sz w:val="24"/>
-          <w:szCs w:val="24"/>
-          <w:lang w:val="en-US"/>
-        </w:rPr>
-        <w:t xml:space="preserve">Pagu </w:t>
-      </w:r>
-      <w:r>
-        <w:rPr>
-          <w:rFonts w:ascii="Arial" w:hAnsi="Arial" w:cs="Arial"/>
-          <w:sz w:val="24"/>
-          <w:szCs w:val="24"/>
-          <w:lang w:val="en-US"/>
-        </w:rPr>
-        <w:t>awal senilai Rp1.410.100.000,- menjadi Rp1.528.900.000,-</w:t>
-      </w:r>
-    </w:p>
-    <w:p>
-      <w:pPr>
-        <w:pStyle w:val="ListParagraph"/>
-        <w:numPr>
-          <w:ilvl w:val="0"/>
-          <w:numId w:val="45"/>
-        </w:numPr>
-        <w:spacing w:after="0" w:line="360" w:lineRule="auto"/>
-        <w:jc w:val="both"/>
-        <w:rPr>
-          <w:rFonts w:ascii="Arial" w:hAnsi="Arial" w:cs="Arial"/>
-          <w:sz w:val="24"/>
-          <w:szCs w:val="24"/>
-          <w:lang w:val="en-US"/>
-        </w:rPr>
-      </w:pPr>
-      <w:r>
-        <w:rPr>
-          <w:rFonts w:ascii="Arial" w:hAnsi="Arial" w:cs="Arial"/>
-          <w:sz w:val="24"/>
-          <w:szCs w:val="24"/>
-          <w:lang w:val="en-US"/>
-        </w:rPr>
-        <w:t>p</w:t>
-      </w:r>
-      <w:r>
-        <w:rPr>
-          <w:rFonts w:ascii="Arial" w:hAnsi="Arial" w:cs="Arial"/>
-          <w:sz w:val="24"/>
-          <w:szCs w:val="24"/>
-          <w:lang w:val="en-US"/>
-        </w:rPr>
-        <w:t>enambahan honorarium 13 tenaga kontrak 1 bulan semula dianggarkan 11+1 menjadi 12+1 berupa honorarium 13 tenaga kontrak</w:t>
-      </w:r>
-      <w:r>
-        <w:rPr>
-          <w:rFonts w:ascii="Arial" w:hAnsi="Arial" w:cs="Arial"/>
-          <w:sz w:val="24"/>
-          <w:szCs w:val="24"/>
-          <w:lang w:val="en-US"/>
-        </w:rPr>
-        <w:t>;</w:t>
-      </w:r>
-    </w:p>
-    <w:p>
-      <w:pPr>
-        <w:pStyle w:val="ListParagraph"/>
-        <w:numPr>
-          <w:ilvl w:val="0"/>
-          <w:numId w:val="45"/>
-        </w:numPr>
-        <w:spacing w:after="0" w:line="360" w:lineRule="auto"/>
-        <w:jc w:val="both"/>
-        <w:rPr>
-          <w:rFonts w:ascii="Arial" w:hAnsi="Arial" w:cs="Arial"/>
-          <w:sz w:val="24"/>
-          <w:szCs w:val="24"/>
-          <w:lang w:val="en-US"/>
-        </w:rPr>
-      </w:pPr>
-      <w:r>
-        <w:rPr>
-          <w:rFonts w:ascii="Arial" w:hAnsi="Arial" w:cs="Arial"/>
-          <w:sz w:val="24"/>
-          <w:szCs w:val="24"/>
-          <w:lang w:val="en-US"/>
-        </w:rPr>
-        <w:t>p</w:t>
-      </w:r>
-      <w:r>
-        <w:rPr>
-          <w:rFonts w:ascii="Arial" w:hAnsi="Arial" w:cs="Arial"/>
-          <w:sz w:val="24"/>
-          <w:szCs w:val="24"/>
-          <w:lang w:val="en-US"/>
-        </w:rPr>
-        <w:t>engurangan langganan surat kabar</w:t>
-      </w:r>
-      <w:r>
-        <w:rPr>
-          <w:rFonts w:ascii="Arial" w:hAnsi="Arial" w:cs="Arial"/>
-          <w:sz w:val="24"/>
-          <w:szCs w:val="24"/>
-          <w:lang w:val="en-US"/>
-        </w:rPr>
-        <w:t>;</w:t>
-      </w:r>
-    </w:p>
-    <w:p>
-      <w:pPr>
-        <w:pStyle w:val="ListParagraph"/>
-        <w:numPr>
-          <w:ilvl w:val="0"/>
-          <w:numId w:val="45"/>
-        </w:numPr>
-        <w:spacing w:after="0" w:line="360" w:lineRule="auto"/>
-        <w:jc w:val="both"/>
-        <w:rPr>
-          <w:rFonts w:ascii="Arial" w:hAnsi="Arial" w:cs="Arial"/>
-          <w:sz w:val="24"/>
-          <w:szCs w:val="24"/>
-          <w:lang w:val="en-US"/>
-        </w:rPr>
-      </w:pPr>
-      <w:r>
-        <w:rPr>
-          <w:rFonts w:ascii="Arial" w:hAnsi="Arial" w:cs="Arial"/>
-          <w:sz w:val="24"/>
-          <w:szCs w:val="24"/>
-          <w:lang w:val="en-US"/>
-        </w:rPr>
-        <w:t xml:space="preserve">pengurangan penyesuaian </w:t>
-      </w:r>
-      <w:r>
-        <w:rPr>
-          <w:rFonts w:ascii="Arial" w:hAnsi="Arial" w:cs="Arial"/>
-          <w:sz w:val="24"/>
-          <w:szCs w:val="24"/>
-          <w:lang w:val="en-US"/>
-        </w:rPr>
-        <w:t>Belanja Barang Operasional Penanganan Pandemi Covid-19</w:t>
-      </w:r>
-    </w:p>
-    <w:p>
-      <w:pPr>
-        <w:pStyle w:val="ListParagraph"/>
-        <w:numPr>
-          <w:ilvl w:val="0"/>
-          <w:numId w:val="44"/>
-        </w:numPr>
-        <w:spacing w:after="0" w:line="360" w:lineRule="auto"/>
-        <w:jc w:val="both"/>
-        <w:rPr>
-          <w:rFonts w:ascii="Arial" w:hAnsi="Arial" w:cs="Arial"/>
-          <w:sz w:val="24"/>
-          <w:szCs w:val="24"/>
-          <w:lang w:val="en-US"/>
-        </w:rPr>
-      </w:pPr>
-      <w:r>
-        <w:rPr>
-          <w:rFonts w:ascii="Arial" w:hAnsi="Arial" w:cs="Arial"/>
-          <w:sz w:val="24"/>
-          <w:szCs w:val="24"/>
-          <w:lang w:val="en-US"/>
-        </w:rPr>
-        <w:t xml:space="preserve">Revisi </w:t>
-      </w:r>
-      <w:r>
-        <w:rPr>
-          <w:rFonts w:ascii="Arial" w:hAnsi="Arial" w:cs="Arial"/>
-          <w:sz w:val="24"/>
-          <w:szCs w:val="24"/>
-          <w:lang w:val="en-US"/>
-        </w:rPr>
-        <w:t>Langganan Daya</w:t>
-      </w:r>
-      <w:r>
-        <w:rPr>
-          <w:rFonts w:ascii="Arial" w:hAnsi="Arial" w:cs="Arial"/>
-          <w:sz w:val="24"/>
-          <w:szCs w:val="24"/>
-          <w:lang w:val="en-US"/>
-        </w:rPr>
-        <w:t xml:space="preserve"> dan </w:t>
-      </w:r>
-      <w:r>
-        <w:rPr>
-          <w:rFonts w:ascii="Arial" w:hAnsi="Arial" w:cs="Arial"/>
-          <w:sz w:val="24"/>
-          <w:szCs w:val="24"/>
-          <w:lang w:val="en-US"/>
-        </w:rPr>
-        <w:t xml:space="preserve">Jasa </w:t>
-      </w:r>
-      <w:r>
-        <w:rPr>
-          <w:rFonts w:ascii="Arial" w:hAnsi="Arial" w:cs="Arial"/>
-          <w:sz w:val="24"/>
-          <w:szCs w:val="24"/>
-          <w:lang w:val="en-US"/>
-        </w:rPr>
-        <w:t xml:space="preserve">Pusat Pendidikan KP </w:t>
-      </w:r>
-      <w:r>
-        <w:rPr>
-          <w:rFonts w:ascii="Arial" w:hAnsi="Arial" w:cs="Arial"/>
-          <w:sz w:val="24"/>
-          <w:szCs w:val="24"/>
-          <w:lang w:val="en-US"/>
-        </w:rPr>
-        <w:t xml:space="preserve">Pagu </w:t>
-      </w:r>
-      <w:r>
-        <w:rPr>
-          <w:rFonts w:ascii="Arial" w:hAnsi="Arial" w:cs="Arial"/>
-          <w:sz w:val="24"/>
-          <w:szCs w:val="24"/>
-          <w:lang w:val="en-US"/>
-        </w:rPr>
-        <w:t>awal senilai Rp150.000.000,- menjadi Rp119.000.000,-</w:t>
-      </w:r>
-    </w:p>
-    <w:p>
-      <w:pPr>
-        <w:pStyle w:val="ListParagraph"/>
-        <w:numPr>
-          <w:ilvl w:val="0"/>
-          <w:numId w:val="45"/>
-        </w:numPr>
-        <w:spacing w:after="0" w:line="360" w:lineRule="auto"/>
-        <w:jc w:val="both"/>
-        <w:rPr>
-          <w:rFonts w:ascii="Arial" w:hAnsi="Arial" w:cs="Arial"/>
-          <w:sz w:val="24"/>
-          <w:szCs w:val="24"/>
-          <w:lang w:val="en-US"/>
-        </w:rPr>
-      </w:pPr>
-      <w:r>
-        <w:rPr>
-          <w:rFonts w:ascii="Arial" w:hAnsi="Arial" w:cs="Arial"/>
-          <w:sz w:val="24"/>
-          <w:szCs w:val="24"/>
-          <w:lang w:val="en-US"/>
-        </w:rPr>
-        <w:t xml:space="preserve">Pengurangan </w:t>
-      </w:r>
-      <w:r>
-        <w:rPr>
-          <w:rFonts w:ascii="Arial" w:hAnsi="Arial" w:cs="Arial"/>
-          <w:sz w:val="24"/>
-          <w:szCs w:val="24"/>
-          <w:lang w:val="en-US"/>
-        </w:rPr>
-        <w:t>Belanja Pengiriman Surat</w:t>
-      </w:r>
-    </w:p>
-    <w:p>
-      <w:pPr>
-        <w:pStyle w:val="ListParagraph"/>
-        <w:numPr>
-          <w:ilvl w:val="0"/>
-          <w:numId w:val="45"/>
-        </w:numPr>
-        <w:spacing w:after="0" w:line="360" w:lineRule="auto"/>
-        <w:jc w:val="both"/>
-        <w:rPr>
-          <w:rFonts w:ascii="Arial" w:hAnsi="Arial" w:cs="Arial"/>
-          <w:sz w:val="24"/>
-          <w:szCs w:val="24"/>
-          <w:lang w:val="en-US"/>
-        </w:rPr>
-      </w:pPr>
-      <w:r>
-        <w:rPr>
-          <w:rFonts w:ascii="Arial" w:hAnsi="Arial" w:cs="Arial"/>
-          <w:sz w:val="24"/>
-          <w:szCs w:val="24"/>
-          <w:lang w:val="en-US"/>
-        </w:rPr>
-        <w:t xml:space="preserve">Pengurangan </w:t>
-      </w:r>
-      <w:r>
-        <w:rPr>
-          <w:rFonts w:ascii="Arial" w:hAnsi="Arial" w:cs="Arial"/>
-          <w:sz w:val="24"/>
-          <w:szCs w:val="24"/>
-          <w:lang w:val="en-US"/>
-        </w:rPr>
-        <w:t>Belanja Sewa Ruang Arsip</w:t>
-      </w:r>
-    </w:p>
-    <w:p>
-      <w:pPr>
-        <w:pStyle w:val="ListParagraph"/>
-        <w:numPr>
-          <w:ilvl w:val="0"/>
-          <w:numId w:val="44"/>
-        </w:numPr>
-        <w:spacing w:after="0" w:line="360" w:lineRule="auto"/>
-        <w:jc w:val="both"/>
-        <w:rPr>
-          <w:rFonts w:ascii="Arial" w:hAnsi="Arial" w:cs="Arial"/>
-          <w:sz w:val="24"/>
-          <w:szCs w:val="24"/>
-          <w:lang w:val="en-US"/>
-        </w:rPr>
-      </w:pPr>
-      <w:r>
-        <w:rPr>
-          <w:rFonts w:ascii="Arial" w:hAnsi="Arial" w:cs="Arial"/>
-          <w:sz w:val="24"/>
-          <w:szCs w:val="24"/>
-          <w:lang w:val="en-US"/>
-        </w:rPr>
-        <w:t>Revisi Pemeliharaan Kantor</w:t>
-      </w:r>
-      <w:r>
-        <w:rPr>
-          <w:rFonts w:ascii="Arial" w:hAnsi="Arial" w:cs="Arial"/>
-          <w:sz w:val="24"/>
-          <w:szCs w:val="24"/>
-          <w:lang w:val="en-US"/>
-        </w:rPr>
-        <w:t xml:space="preserve"> Pusat Pendidikan KP </w:t>
-      </w:r>
-      <w:r>
-        <w:rPr>
-          <w:rFonts w:ascii="Arial" w:hAnsi="Arial" w:cs="Arial"/>
-          <w:sz w:val="24"/>
-          <w:szCs w:val="24"/>
-          <w:lang w:val="en-US"/>
-        </w:rPr>
-        <w:t xml:space="preserve">Pagu </w:t>
-      </w:r>
-      <w:r>
-        <w:rPr>
-          <w:rFonts w:ascii="Arial" w:hAnsi="Arial" w:cs="Arial"/>
-          <w:sz w:val="24"/>
-          <w:szCs w:val="24"/>
-          <w:lang w:val="en-US"/>
-        </w:rPr>
-        <w:t>awal senilai Rp498.162.000,- menjadi Rp410.362.000,-</w:t>
-      </w:r>
-    </w:p>
-    <w:p>
-      <w:pPr>
-        <w:pStyle w:val="ListParagraph"/>
-        <w:numPr>
-          <w:ilvl w:val="0"/>
-          <w:numId w:val="45"/>
-        </w:numPr>
-        <w:spacing w:after="0" w:line="360" w:lineRule="auto"/>
-        <w:jc w:val="both"/>
-        <w:rPr>
-          <w:rFonts w:ascii="Arial" w:hAnsi="Arial" w:cs="Arial"/>
-          <w:sz w:val="24"/>
-          <w:szCs w:val="24"/>
-          <w:lang w:val="en-US"/>
-        </w:rPr>
-      </w:pPr>
-      <w:r>
-        <w:rPr>
-          <w:rFonts w:ascii="Arial" w:hAnsi="Arial" w:cs="Arial"/>
-          <w:sz w:val="24"/>
-          <w:szCs w:val="24"/>
-          <w:lang w:val="en-US"/>
-        </w:rPr>
-        <w:lastRenderedPageBreak/>
-        <w:t>P</w:t>
-      </w:r>
-      <w:r>
-        <w:rPr>
-          <w:rFonts w:ascii="Arial" w:hAnsi="Arial" w:cs="Arial"/>
-          <w:sz w:val="24"/>
-          <w:szCs w:val="24"/>
-          <w:lang w:val="en-US"/>
-        </w:rPr>
-        <w:t xml:space="preserve">engurangan belanja </w:t>
-      </w:r>
-      <w:r>
-        <w:rPr>
-          <w:rFonts w:ascii="Arial" w:hAnsi="Arial" w:cs="Arial"/>
-          <w:sz w:val="24"/>
-          <w:szCs w:val="24"/>
-          <w:lang w:val="en-US"/>
-        </w:rPr>
-        <w:t>Pemeliharaan Kendaraan Operasional Roda</w:t>
-      </w:r>
-      <w:r>
-        <w:rPr>
-          <w:rFonts w:ascii="Arial" w:hAnsi="Arial" w:cs="Arial"/>
-          <w:sz w:val="24"/>
-          <w:szCs w:val="24"/>
-          <w:lang w:val="en-US"/>
-        </w:rPr>
-        <w:t xml:space="preserve"> 4 (penyesuaian satuan biaya operasional kendaraan dinas dan pengurangan 1 unit kendaraan untuk dihentikan penggunaannya)</w:t>
-      </w:r>
-    </w:p>
-    <w:p>
-      <w:pPr>
-        <w:pStyle w:val="ListParagraph"/>
-        <w:numPr>
-          <w:ilvl w:val="0"/>
-          <w:numId w:val="40"/>
-        </w:numPr>
-        <w:spacing w:after="0" w:line="360" w:lineRule="auto"/>
-        <w:jc w:val="both"/>
-        <w:rPr>
-          <w:rFonts w:ascii="Arial" w:hAnsi="Arial" w:cs="Arial"/>
-          <w:sz w:val="24"/>
-          <w:szCs w:val="24"/>
-          <w:lang w:val="en-US"/>
-        </w:rPr>
-      </w:pPr>
-      <w:r>
-        <w:rPr>
-          <w:rFonts w:ascii="Arial" w:hAnsi="Arial" w:cs="Arial"/>
-          <w:sz w:val="24"/>
-          <w:szCs w:val="24"/>
-          <w:lang w:val="en-US"/>
-        </w:rPr>
-        <w:t xml:space="preserve">Revisi penambahan pagu anggaran baru senilai Rp266.000.000,- adalah Dukungan </w:t>
-      </w:r>
-      <w:r>
-        <w:rPr>
-          <w:rFonts w:ascii="Arial" w:hAnsi="Arial" w:cs="Arial"/>
-          <w:sz w:val="24"/>
-          <w:szCs w:val="24"/>
-          <w:lang w:val="en-US"/>
-        </w:rPr>
-        <w:t xml:space="preserve">Kegiatan </w:t>
-      </w:r>
-      <w:r>
-        <w:rPr>
-          <w:rFonts w:ascii="Arial" w:hAnsi="Arial" w:cs="Arial"/>
-          <w:sz w:val="24"/>
-          <w:szCs w:val="24"/>
-          <w:lang w:val="en-US"/>
-        </w:rPr>
-        <w:t xml:space="preserve">WBK Satuan Pendidikan KP Rp67.500.000,- dan </w:t>
-      </w:r>
-      <w:r>
-        <w:rPr>
-          <w:rFonts w:ascii="Arial" w:hAnsi="Arial" w:cs="Arial"/>
-          <w:sz w:val="24"/>
-          <w:szCs w:val="24"/>
-          <w:lang w:val="en-US"/>
-        </w:rPr>
-        <w:t xml:space="preserve">Kegiatan </w:t>
-      </w:r>
-      <w:r>
-        <w:rPr>
-          <w:rFonts w:ascii="Arial" w:hAnsi="Arial" w:cs="Arial"/>
-          <w:sz w:val="24"/>
-          <w:szCs w:val="24"/>
-          <w:lang w:val="en-US"/>
-        </w:rPr>
-        <w:t>Jiwa Korsa Pusat Pendidikan KP Rp198.500.000,-</w:t>
-      </w:r>
-    </w:p>
-    <w:p>
-      <w:pPr>
-        <w:rPr>
-          <w:rFonts w:ascii="Arial" w:hAnsi="Arial" w:cs="Arial"/>
-          <w:sz w:val="24"/>
-          <w:szCs w:val="24"/>
-          <w:lang w:val="en-US"/>
-        </w:rPr>
-      </w:pPr>
-      <w:r>
-        <w:rPr>
-          <w:rFonts w:ascii="Arial" w:hAnsi="Arial" w:cs="Arial"/>
-          <w:sz w:val="24"/>
-          <w:szCs w:val="24"/>
-          <w:lang w:val="en-US"/>
-        </w:rPr>
-        <w:br w:type="page"/>
-      </w:r>
-    </w:p>
-    <w:p>
-      <w:pPr>
-        <w:pStyle w:val="ListParagraph"/>
-        <w:numPr>
-          <w:ilvl w:val="0"/>
-          <w:numId w:val="3"/>
-        </w:numPr>
-        <w:spacing w:after="0" w:line="360" w:lineRule="auto"/>
-        <w:ind w:left="284" w:hanging="284"/>
-        <w:contextualSpacing w:val="0"/>
-        <w:jc w:val="both"/>
-        <w:rPr>
-          <w:rFonts w:ascii="Arial" w:hAnsi="Arial" w:cs="Arial"/>
-          <w:b/>
-          <w:bCs/>
-          <w:sz w:val="24"/>
-          <w:szCs w:val="24"/>
-          <w:lang w:val="en-US"/>
-        </w:rPr>
-      </w:pPr>
-      <w:r>
-        <w:rPr>
-          <w:rFonts w:ascii="Arial" w:hAnsi="Arial" w:cs="Arial"/>
-          <w:b/>
-          <w:bCs/>
-          <w:sz w:val="24"/>
-          <w:szCs w:val="24"/>
-          <w:lang w:val="en-US"/>
-        </w:rPr>
-        <w:lastRenderedPageBreak/>
-        <w:t>Subkoordinator Keuangan :</w:t>
-      </w:r>
-    </w:p>
-    <w:p>
-      <w:pPr>
-        <w:pStyle w:val="ListParagraph"/>
-        <w:numPr>
-          <w:ilvl w:val="0"/>
-          <w:numId w:val="43"/>
-        </w:numPr>
-        <w:spacing w:after="0" w:line="360" w:lineRule="auto"/>
-        <w:jc w:val="both"/>
-        <w:rPr>
-          <w:rFonts w:ascii="Arial" w:hAnsi="Arial" w:cs="Arial"/>
-          <w:sz w:val="24"/>
-          <w:szCs w:val="24"/>
-          <w:lang w:val="en-US"/>
-        </w:rPr>
-      </w:pPr>
-      <w:r>
-        <w:rPr>
-          <w:rFonts w:ascii="Arial" w:hAnsi="Arial" w:cs="Arial"/>
-          <w:sz w:val="24"/>
-          <w:szCs w:val="24"/>
-          <w:lang w:val="en-US"/>
-        </w:rPr>
-        <w:t xml:space="preserve">Revisi </w:t>
-      </w:r>
-      <w:r>
-        <w:rPr>
-          <w:rFonts w:ascii="Arial" w:hAnsi="Arial" w:cs="Arial"/>
-          <w:sz w:val="24"/>
-          <w:szCs w:val="24"/>
-          <w:lang w:val="en-US"/>
-        </w:rPr>
-        <w:t xml:space="preserve">Penambahan anggaran </w:t>
-      </w:r>
-      <w:r>
-        <w:rPr>
-          <w:rFonts w:ascii="Arial" w:hAnsi="Arial" w:cs="Arial"/>
-          <w:sz w:val="24"/>
-          <w:szCs w:val="24"/>
-          <w:lang w:val="en-US"/>
-        </w:rPr>
-        <w:t xml:space="preserve">belanja perjalanan dinas biasa </w:t>
-      </w:r>
-      <w:r>
-        <w:rPr>
-          <w:rFonts w:ascii="Arial" w:hAnsi="Arial" w:cs="Arial"/>
-          <w:sz w:val="24"/>
-          <w:szCs w:val="24"/>
-          <w:lang w:val="en-US"/>
-        </w:rPr>
-        <w:t>pada kegiatan Pengelolaan PNBP Lingkup Satuan Pendidikan KP sebesar Rp103.621.000</w:t>
-      </w:r>
-      <w:r>
-        <w:rPr>
-          <w:rFonts w:ascii="Arial" w:hAnsi="Arial" w:cs="Arial"/>
-          <w:sz w:val="24"/>
-          <w:szCs w:val="24"/>
-          <w:lang w:val="en-US"/>
-        </w:rPr>
-        <w:t xml:space="preserve"> dalam rangka melakukan Identifikasi, koordinasi dan pendampingan terhadap target dan realisasi </w:t>
-      </w:r>
-      <w:r>
-        <w:rPr>
-          <w:rFonts w:ascii="Arial" w:hAnsi="Arial" w:cs="Arial"/>
-          <w:sz w:val="24"/>
-          <w:szCs w:val="24"/>
-          <w:lang w:val="en-US"/>
-        </w:rPr>
-        <w:t>Satuan Pendidikan KP</w:t>
-      </w:r>
-    </w:p>
-    <w:p>
-      <w:pPr>
-        <w:pStyle w:val="ListParagraph"/>
-        <w:numPr>
-          <w:ilvl w:val="0"/>
-          <w:numId w:val="43"/>
-        </w:numPr>
-        <w:spacing w:after="0" w:line="360" w:lineRule="auto"/>
-        <w:jc w:val="both"/>
-        <w:rPr>
-          <w:rFonts w:ascii="Arial" w:hAnsi="Arial" w:cs="Arial"/>
-          <w:sz w:val="24"/>
-          <w:szCs w:val="24"/>
-          <w:lang w:val="en-US"/>
-        </w:rPr>
-      </w:pPr>
-      <w:r>
-        <w:rPr>
-          <w:rFonts w:ascii="Arial" w:hAnsi="Arial" w:cs="Arial"/>
-          <w:sz w:val="24"/>
-          <w:szCs w:val="24"/>
-          <w:lang w:val="en-US"/>
-        </w:rPr>
-        <w:t xml:space="preserve">Penambahan anggaran </w:t>
-      </w:r>
-      <w:r>
-        <w:rPr>
-          <w:rFonts w:ascii="Arial" w:hAnsi="Arial" w:cs="Arial"/>
-          <w:sz w:val="24"/>
-          <w:szCs w:val="24"/>
-          <w:lang w:val="en-US"/>
-        </w:rPr>
-        <w:t xml:space="preserve">baru </w:t>
-      </w:r>
-      <w:r>
-        <w:rPr>
-          <w:rFonts w:ascii="Arial" w:hAnsi="Arial" w:cs="Arial"/>
-          <w:sz w:val="24"/>
-          <w:szCs w:val="24"/>
-          <w:lang w:val="en-US"/>
-        </w:rPr>
-        <w:t>pada kegiatan Penyusunan Program dan Anggaran Pusat Pendidikan KP sebesar Rp61.800.000</w:t>
-      </w:r>
-    </w:p>
-    <w:p>
-      <w:pPr>
-        <w:pStyle w:val="ListParagraph"/>
-        <w:spacing w:after="0" w:line="360" w:lineRule="auto"/>
-        <w:ind w:left="641"/>
-        <w:contextualSpacing w:val="0"/>
-        <w:jc w:val="both"/>
-        <w:rPr>
-          <w:rFonts w:ascii="Arial" w:hAnsi="Arial" w:cs="Arial"/>
-          <w:sz w:val="24"/>
-          <w:szCs w:val="24"/>
-          <w:lang w:val="en-US"/>
-        </w:rPr>
-      </w:pPr>
-    </w:p>
-    <w:p>
-      <w:pPr>
-        <w:spacing w:after="0" w:line="360" w:lineRule="auto"/>
-        <w:ind w:firstLine="709"/>
         <w:jc w:val="both"/>
         <w:rPr>
           <w:rFonts w:ascii="Arial" w:hAnsi="Arial" w:cs="Arial"/>
@@ -2755,510 +1503,298 @@
     </w:p>
     <w:tbl>
       <w:tblPr>
-        <w:tblStyle w:val="TableGrid"/>
-        <w:tblW w:w="10025" w:type="dxa"/>
+        <w:tblpPr w:leftFromText="180" w:rightFromText="180" w:vertAnchor="text" w:horzAnchor="page" w:tblpX="2782" w:tblpY="94"/>
+        <w:tblOverlap w:val="never"/>
+        <w:tblW w:w="4531" w:type="dxa"/>
         <w:tblBorders>
-          <w:top w:val="none" w:sz="0" w:space="0" w:color="auto"/>
-          <w:left w:val="none" w:sz="0" w:space="0" w:color="auto"/>
-          <w:bottom w:val="none" w:sz="0" w:space="0" w:color="auto"/>
-          <w:right w:val="none" w:sz="0" w:space="0" w:color="auto"/>
-          <w:insideH w:val="none" w:sz="0" w:space="0" w:color="auto"/>
-          <w:insideV w:val="none" w:sz="0" w:space="0" w:color="auto"/>
+          <w:top w:val="single" w:sz="4" w:space="0" w:color="auto"/>
+          <w:left w:val="single" w:sz="4" w:space="0" w:color="auto"/>
+          <w:bottom w:val="single" w:sz="4" w:space="0" w:color="auto"/>
+          <w:right w:val="single" w:sz="4" w:space="0" w:color="auto"/>
+          <w:insideH w:val="single" w:sz="4" w:space="0" w:color="auto"/>
+          <w:insideV w:val="single" w:sz="4" w:space="0" w:color="auto"/>
         </w:tblBorders>
-        <w:tblLook w:val="04A0" w:firstRow="1" w:lastRow="0" w:firstColumn="1" w:lastColumn="0" w:noHBand="0" w:noVBand="1"/>
+        <w:tblLook w:val="01E0" w:firstRow="1" w:lastRow="1" w:firstColumn="1" w:lastColumn="1" w:noHBand="0" w:noVBand="0"/>
       </w:tblPr>
       <w:tblGrid>
-        <w:gridCol w:w="5176"/>
-        <w:gridCol w:w="4849"/>
+        <w:gridCol w:w="631"/>
+        <w:gridCol w:w="3036"/>
+        <w:gridCol w:w="864"/>
       </w:tblGrid>
       <w:tr>
+        <w:trPr>
+          <w:trHeight w:val="243"/>
+        </w:trPr>
         <w:tc>
           <w:tcPr>
-            <w:tcW w:w="5176" w:type="dxa"/>
+            <w:tcW w:w="631" w:type="dxa"/>
           </w:tcPr>
-          <w:tbl>
-            <w:tblPr>
-              <w:tblW w:w="4531" w:type="dxa"/>
-              <w:tblInd w:w="429" w:type="dxa"/>
-              <w:tblLook w:val="01E0" w:firstRow="1" w:lastRow="1" w:firstColumn="1" w:lastColumn="1" w:noHBand="0" w:noVBand="0"/>
-            </w:tblPr>
-            <w:tblGrid>
-              <w:gridCol w:w="631"/>
-              <w:gridCol w:w="3036"/>
-              <w:gridCol w:w="864"/>
-            </w:tblGrid>
-            <w:tr>
-              <w:trPr>
-                <w:trHeight w:val="243"/>
-              </w:trPr>
-              <w:tc>
-                <w:tcPr>
-                  <w:tcW w:w="631" w:type="dxa"/>
-                </w:tcPr>
-                <w:p>
-                  <w:pPr>
-                    <w:spacing w:after="120" w:line="240" w:lineRule="auto"/>
-                    <w:jc w:val="center"/>
-                    <w:rPr>
-                      <w:rFonts w:ascii="Arial" w:eastAsia="Arial Unicode MS" w:hAnsi="Arial" w:cs="Arial"/>
-                      <w:b/>
-                      <w:bCs/>
-                      <w:color w:val="FFFFFF" w:themeColor="background1"/>
-                      <w:sz w:val="18"/>
-                      <w:szCs w:val="18"/>
-                    </w:rPr>
-                  </w:pPr>
-                  <w:bookmarkStart w:id="1" w:name="OLE_LINK1"/>
-                  <w:bookmarkStart w:id="2" w:name="_Hlk78375295"/>
-                  <w:r>
-                    <w:rPr>
-                      <w:rFonts w:ascii="Arial" w:eastAsia="Arial Unicode MS" w:hAnsi="Arial" w:cs="Arial"/>
-                      <w:b/>
-                      <w:bCs/>
-                      <w:color w:val="FFFFFF" w:themeColor="background1"/>
-                      <w:sz w:val="18"/>
-                      <w:szCs w:val="18"/>
-                    </w:rPr>
-                    <w:t>No.</w:t>
-                  </w:r>
-                </w:p>
-              </w:tc>
-              <w:tc>
-                <w:tcPr>
-                  <w:tcW w:w="3036" w:type="dxa"/>
-                </w:tcPr>
-                <w:p>
-                  <w:pPr>
-                    <w:spacing w:after="120" w:line="240" w:lineRule="auto"/>
-                    <w:jc w:val="center"/>
-                    <w:rPr>
-                      <w:rFonts w:ascii="Arial" w:eastAsia="Arial Unicode MS" w:hAnsi="Arial" w:cs="Arial"/>
-                      <w:b/>
-                      <w:bCs/>
-                      <w:color w:val="FFFFFF" w:themeColor="background1"/>
-                      <w:sz w:val="18"/>
-                      <w:szCs w:val="18"/>
-                    </w:rPr>
-                  </w:pPr>
-                  <w:r>
-                    <w:rPr>
-                      <w:rFonts w:ascii="Arial" w:eastAsia="Arial Unicode MS" w:hAnsi="Arial" w:cs="Arial"/>
-                      <w:b/>
-                      <w:bCs/>
-                      <w:color w:val="FFFFFF" w:themeColor="background1"/>
-                      <w:sz w:val="18"/>
-                      <w:szCs w:val="18"/>
-                    </w:rPr>
-                    <w:t>Lembar Pengesahan</w:t>
-                  </w:r>
-                </w:p>
-              </w:tc>
-              <w:tc>
-                <w:tcPr>
-                  <w:tcW w:w="864" w:type="dxa"/>
-                </w:tcPr>
-                <w:p>
-                  <w:pPr>
-                    <w:spacing w:after="120" w:line="240" w:lineRule="auto"/>
-                    <w:jc w:val="center"/>
-                    <w:rPr>
-                      <w:rFonts w:ascii="Arial" w:eastAsia="Arial Unicode MS" w:hAnsi="Arial" w:cs="Arial"/>
-                      <w:b/>
-                      <w:bCs/>
-                      <w:color w:val="FFFFFF" w:themeColor="background1"/>
-                      <w:sz w:val="18"/>
-                      <w:szCs w:val="18"/>
-                    </w:rPr>
-                  </w:pPr>
-                  <w:r>
-                    <w:rPr>
-                      <w:rFonts w:ascii="Arial" w:eastAsia="Arial Unicode MS" w:hAnsi="Arial" w:cs="Arial"/>
-                      <w:b/>
-                      <w:bCs/>
-                      <w:color w:val="FFFFFF" w:themeColor="background1"/>
-                      <w:sz w:val="18"/>
-                      <w:szCs w:val="18"/>
-                    </w:rPr>
-                    <w:t>Paraf</w:t>
-                  </w:r>
-                </w:p>
-              </w:tc>
-            </w:tr>
-            <w:tr>
-              <w:trPr>
-                <w:trHeight w:val="162"/>
-              </w:trPr>
-              <w:tc>
-                <w:tcPr>
-                  <w:tcW w:w="631" w:type="dxa"/>
-                </w:tcPr>
-                <w:p>
-                  <w:pPr>
-                    <w:spacing w:after="120" w:line="240" w:lineRule="auto"/>
-                    <w:jc w:val="center"/>
-                    <w:rPr>
-                      <w:rFonts w:ascii="Arial" w:eastAsia="Arial Unicode MS" w:hAnsi="Arial" w:cs="Arial"/>
-                      <w:bCs/>
-                      <w:color w:val="FFFFFF" w:themeColor="background1"/>
-                      <w:sz w:val="18"/>
-                      <w:szCs w:val="18"/>
-                    </w:rPr>
-                  </w:pPr>
-                  <w:r>
-                    <w:rPr>
-                      <w:rFonts w:ascii="Arial" w:eastAsia="Arial Unicode MS" w:hAnsi="Arial" w:cs="Arial"/>
-                      <w:bCs/>
-                      <w:color w:val="FFFFFF" w:themeColor="background1"/>
-                      <w:sz w:val="18"/>
-                      <w:szCs w:val="18"/>
-                      <w:lang w:val="en-US"/>
-                    </w:rPr>
-                    <w:t>1</w:t>
-                  </w:r>
-                  <w:r>
-                    <w:rPr>
-                      <w:rFonts w:ascii="Arial" w:eastAsia="Arial Unicode MS" w:hAnsi="Arial" w:cs="Arial"/>
-                      <w:bCs/>
-                      <w:color w:val="FFFFFF" w:themeColor="background1"/>
-                      <w:sz w:val="18"/>
-                      <w:szCs w:val="18"/>
-                    </w:rPr>
-                    <w:t>.</w:t>
-                  </w:r>
-                </w:p>
-              </w:tc>
-              <w:tc>
-                <w:tcPr>
-                  <w:tcW w:w="3036" w:type="dxa"/>
-                </w:tcPr>
-                <w:p>
-                  <w:pPr>
-                    <w:spacing w:after="120" w:line="240" w:lineRule="auto"/>
-                    <w:rPr>
-                      <w:rFonts w:ascii="Arial" w:eastAsia="Arial Unicode MS" w:hAnsi="Arial" w:cs="Arial"/>
-                      <w:bCs/>
-                      <w:color w:val="FFFFFF" w:themeColor="background1"/>
-                      <w:sz w:val="18"/>
-                      <w:szCs w:val="18"/>
-                      <w:lang w:val="en-US"/>
-                    </w:rPr>
-                  </w:pPr>
-                  <w:r>
-                    <w:rPr>
-                      <w:rFonts w:ascii="Arial" w:eastAsia="Arial Unicode MS" w:hAnsi="Arial" w:cs="Arial"/>
-                      <w:bCs/>
-                      <w:color w:val="FFFFFF" w:themeColor="background1"/>
-                      <w:sz w:val="18"/>
-                      <w:szCs w:val="18"/>
-                      <w:lang w:val="en-US"/>
-                    </w:rPr>
-                    <w:t>Subkoordinator</w:t>
-                  </w:r>
-                  <w:r>
-                    <w:rPr>
-                      <w:rFonts w:ascii="Arial" w:eastAsia="Arial Unicode MS" w:hAnsi="Arial" w:cs="Arial"/>
-                      <w:bCs/>
-                      <w:color w:val="FFFFFF" w:themeColor="background1"/>
-                      <w:sz w:val="18"/>
-                      <w:szCs w:val="18"/>
-                    </w:rPr>
-                    <w:t xml:space="preserve"> </w:t>
-                  </w:r>
-                  <w:r>
-                    <w:rPr>
-                      <w:rFonts w:ascii="Arial" w:eastAsia="Arial Unicode MS" w:hAnsi="Arial" w:cs="Arial"/>
-                      <w:bCs/>
-                      <w:color w:val="FFFFFF" w:themeColor="background1"/>
-                      <w:sz w:val="18"/>
-                      <w:szCs w:val="18"/>
-                      <w:lang w:val="en-US"/>
-                    </w:rPr>
-                    <w:t>Umum</w:t>
-                  </w:r>
-                </w:p>
-              </w:tc>
-              <w:tc>
-                <w:tcPr>
-                  <w:tcW w:w="864" w:type="dxa"/>
-                </w:tcPr>
-                <w:p>
-                  <w:pPr>
-                    <w:spacing w:after="120" w:line="240" w:lineRule="auto"/>
-                    <w:jc w:val="center"/>
-                    <w:rPr>
-                      <w:rFonts w:ascii="Arial" w:eastAsia="Arial Unicode MS" w:hAnsi="Arial" w:cs="Arial"/>
-                      <w:b/>
-                      <w:bCs/>
-                      <w:color w:val="FFFFFF" w:themeColor="background1"/>
-                      <w:sz w:val="18"/>
-                      <w:szCs w:val="18"/>
-                    </w:rPr>
-                  </w:pPr>
-                  <w:r>
-                    <w:rPr>
-                      <w:rFonts w:ascii="Arial" w:eastAsia="Arial Unicode MS" w:hAnsi="Arial" w:cs="Arial"/>
-                      <w:b/>
-                      <w:bCs/>
-                      <w:color w:val="FFFFFF" w:themeColor="background1"/>
-                      <w:sz w:val="18"/>
-                      <w:szCs w:val="18"/>
-                    </w:rPr>
-                    <w:t xml:space="preserve"> </w:t>
-                  </w:r>
-                </w:p>
-              </w:tc>
-            </w:tr>
-            <w:tr>
-              <w:trPr>
-                <w:trHeight w:val="175"/>
-              </w:trPr>
-              <w:tc>
-                <w:tcPr>
-                  <w:tcW w:w="631" w:type="dxa"/>
-                </w:tcPr>
-                <w:p>
-                  <w:pPr>
-                    <w:spacing w:after="120" w:line="240" w:lineRule="auto"/>
-                    <w:jc w:val="center"/>
-                    <w:rPr>
-                      <w:rFonts w:ascii="Arial" w:eastAsia="Arial Unicode MS" w:hAnsi="Arial" w:cs="Arial"/>
-                      <w:bCs/>
-                      <w:color w:val="FFFFFF" w:themeColor="background1"/>
-                      <w:sz w:val="18"/>
-                      <w:szCs w:val="18"/>
-                      <w:lang w:val="en-US"/>
-                    </w:rPr>
-                  </w:pPr>
-                  <w:r>
-                    <w:rPr>
-                      <w:rFonts w:ascii="Arial" w:eastAsia="Arial Unicode MS" w:hAnsi="Arial" w:cs="Arial"/>
-                      <w:bCs/>
-                      <w:color w:val="FFFFFF" w:themeColor="background1"/>
-                      <w:sz w:val="18"/>
-                      <w:szCs w:val="18"/>
-                      <w:lang w:val="en-US"/>
-                    </w:rPr>
-                    <w:t>2.</w:t>
-                  </w:r>
-                </w:p>
-              </w:tc>
-              <w:tc>
-                <w:tcPr>
-                  <w:tcW w:w="3036" w:type="dxa"/>
-                </w:tcPr>
-                <w:p>
-                  <w:pPr>
-                    <w:spacing w:after="120" w:line="240" w:lineRule="auto"/>
-                    <w:rPr>
-                      <w:rFonts w:ascii="Arial" w:eastAsia="Arial Unicode MS" w:hAnsi="Arial" w:cs="Arial"/>
-                      <w:bCs/>
-                      <w:color w:val="FFFFFF" w:themeColor="background1"/>
-                      <w:sz w:val="18"/>
-                      <w:szCs w:val="18"/>
-                      <w:lang w:val="en-US"/>
-                    </w:rPr>
-                  </w:pPr>
-                  <w:r>
-                    <w:rPr>
-                      <w:rFonts w:ascii="Arial" w:eastAsia="Arial Unicode MS" w:hAnsi="Arial" w:cs="Arial"/>
-                      <w:bCs/>
-                      <w:color w:val="FFFFFF" w:themeColor="background1"/>
-                      <w:sz w:val="18"/>
-                      <w:szCs w:val="18"/>
-                      <w:lang w:val="en-US"/>
-                    </w:rPr>
-                    <w:t>Subkoordinator</w:t>
-                  </w:r>
-                  <w:r>
-                    <w:rPr>
-                      <w:rFonts w:ascii="Arial" w:eastAsia="Arial Unicode MS" w:hAnsi="Arial" w:cs="Arial"/>
-                      <w:bCs/>
-                      <w:color w:val="FFFFFF" w:themeColor="background1"/>
-                      <w:sz w:val="18"/>
-                      <w:szCs w:val="18"/>
-                    </w:rPr>
-                    <w:t xml:space="preserve"> Keuangan</w:t>
-                  </w:r>
-                </w:p>
-              </w:tc>
-              <w:tc>
-                <w:tcPr>
-                  <w:tcW w:w="864" w:type="dxa"/>
-                </w:tcPr>
-                <w:p>
-                  <w:pPr>
-                    <w:spacing w:after="120" w:line="240" w:lineRule="auto"/>
-                    <w:jc w:val="center"/>
-                    <w:rPr>
-                      <w:rFonts w:ascii="Arial" w:eastAsia="Arial Unicode MS" w:hAnsi="Arial" w:cs="Arial"/>
-                      <w:b/>
-                      <w:bCs/>
-                      <w:color w:val="FFFFFF" w:themeColor="background1"/>
-                      <w:sz w:val="18"/>
-                      <w:szCs w:val="18"/>
-                    </w:rPr>
-                  </w:pPr>
-                </w:p>
-              </w:tc>
-            </w:tr>
-            <w:bookmarkEnd w:id="1"/>
-          </w:tbl>
           <w:p>
             <w:pPr>
+              <w:spacing w:after="120" w:line="240" w:lineRule="auto"/>
+              <w:jc w:val="center"/>
               <w:rPr>
-                <w:rFonts w:ascii="Arial" w:hAnsi="Arial" w:cs="Arial"/>
+                <w:rFonts w:ascii="Arial" w:eastAsia="Arial Unicode MS" w:hAnsi="Arial" w:cs="Arial"/>
                 <w:b/>
+                <w:bCs/>
+                <w:sz w:val="18"/>
+                <w:szCs w:val="18"/>
               </w:rPr>
             </w:pPr>
+            <w:bookmarkStart w:id="1" w:name="OLE_LINK1"/>
+            <w:r>
+              <w:rPr>
+                <w:rFonts w:ascii="Arial" w:eastAsia="Arial Unicode MS" w:hAnsi="Arial" w:cs="Arial"/>
+                <w:b/>
+                <w:bCs/>
+                <w:sz w:val="18"/>
+                <w:szCs w:val="18"/>
+              </w:rPr>
+              <w:t>No.</w:t>
+            </w:r>
           </w:p>
         </w:tc>
         <w:tc>
           <w:tcPr>
-            <w:tcW w:w="4849" w:type="dxa"/>
+            <w:tcW w:w="3036" w:type="dxa"/>
           </w:tcPr>
           <w:p>
             <w:pPr>
-              <w:ind w:left="768"/>
+              <w:spacing w:after="120" w:line="240" w:lineRule="auto"/>
+              <w:jc w:val="center"/>
               <w:rPr>
-                <w:rFonts w:ascii="Arial" w:hAnsi="Arial" w:cs="Arial"/>
-              </w:rPr>
-            </w:pPr>
-          </w:p>
-          <w:p>
-            <w:pPr>
-              <w:tabs>
-                <w:tab w:val="right" w:pos="4633"/>
-              </w:tabs>
-              <w:ind w:left="768"/>
-              <w:rPr>
-                <w:rFonts w:ascii="Arial" w:hAnsi="Arial" w:cs="Arial"/>
+                <w:rFonts w:ascii="Arial" w:eastAsia="Arial Unicode MS" w:hAnsi="Arial" w:cs="Arial"/>
+                <w:b/>
+                <w:bCs/>
+                <w:sz w:val="18"/>
+                <w:szCs w:val="18"/>
               </w:rPr>
             </w:pPr>
             <w:r>
               <w:rPr>
-                <w:rFonts w:ascii="Arial" w:hAnsi="Arial" w:cs="Arial"/>
+                <w:rFonts w:ascii="Arial" w:eastAsia="Arial Unicode MS" w:hAnsi="Arial" w:cs="Arial"/>
+                <w:b/>
+                <w:bCs/>
+                <w:sz w:val="18"/>
+                <w:szCs w:val="18"/>
               </w:rPr>
-              <w:tab/>
+              <w:t>Lembar Pengesahan</w:t>
             </w:r>
           </w:p>
+        </w:tc>
+        <w:tc>
+          <w:tcPr>
+            <w:tcW w:w="864" w:type="dxa"/>
+          </w:tcPr>
           <w:p>
             <w:pPr>
-              <w:ind w:left="768"/>
+              <w:spacing w:after="120" w:line="240" w:lineRule="auto"/>
+              <w:jc w:val="center"/>
               <w:rPr>
-                <w:rFonts w:ascii="Arial" w:hAnsi="Arial" w:cs="Arial"/>
+                <w:rFonts w:ascii="Arial" w:eastAsia="Arial Unicode MS" w:hAnsi="Arial" w:cs="Arial"/>
+                <w:b/>
+                <w:bCs/>
+                <w:sz w:val="18"/>
+                <w:szCs w:val="18"/>
               </w:rPr>
             </w:pPr>
             <w:r>
               <w:rPr>
-                <w:noProof/>
+                <w:rFonts w:ascii="Arial" w:eastAsia="Arial Unicode MS" w:hAnsi="Arial" w:cs="Arial"/>
+                <w:b/>
+                <w:bCs/>
+                <w:sz w:val="18"/>
+                <w:szCs w:val="18"/>
               </w:rPr>
-              <w:drawing>
-                <wp:anchor distT="0" distB="0" distL="114300" distR="114300" simplePos="0" relativeHeight="251659264" behindDoc="0" locked="0" layoutInCell="1" allowOverlap="1" wp14:anchorId="0A30EE83" wp14:editId="513850DD">
-                  <wp:simplePos x="0" y="0"/>
-                  <wp:positionH relativeFrom="column">
-                    <wp:posOffset>-38735</wp:posOffset>
-                  </wp:positionH>
-                  <wp:positionV relativeFrom="paragraph">
-                    <wp:posOffset>39370</wp:posOffset>
-                  </wp:positionV>
-                  <wp:extent cx="1162050" cy="457200"/>
-                  <wp:effectExtent l="0" t="0" r="0" b="0"/>
-                  <wp:wrapNone/>
-                  <wp:docPr id="8" name="Picture 8"/>
-                  <wp:cNvGraphicFramePr/>
-                  <a:graphic xmlns:a="http://schemas.openxmlformats.org/drawingml/2006/main">
-                    <a:graphicData uri="http://schemas.openxmlformats.org/drawingml/2006/picture">
-                      <pic:pic xmlns:pic="http://schemas.openxmlformats.org/drawingml/2006/picture">
-                        <pic:nvPicPr>
-                          <pic:cNvPr id="2" name="Picture 2"/>
-                          <pic:cNvPicPr/>
-                        </pic:nvPicPr>
-                        <pic:blipFill>
-                          <a:blip r:embed="rId7">
-                            <a:alphaModFix/>
-                            <a:extLst>
-                              <a:ext uri="{BEBA8EAE-BF5A-486C-A8C5-ECC9F3942E4B}">
-                                <a14:imgProps xmlns:a14="http://schemas.microsoft.com/office/drawing/2010/main">
-                                  <a14:imgLayer r:embed="rId8">
-                                    <a14:imgEffect>
-                                      <a14:colorTemperature colorTemp="9999"/>
-                                    </a14:imgEffect>
-                                    <a14:imgEffect>
-                                      <a14:saturation sat="0"/>
-                                    </a14:imgEffect>
-                                    <a14:imgEffect>
-                                      <a14:brightnessContrast bright="-40000" contrast="40000"/>
-                                    </a14:imgEffect>
-                                  </a14:imgLayer>
-                                </a14:imgProps>
-                              </a:ext>
-                              <a:ext uri="{28A0092B-C50C-407E-A947-70E740481C1C}">
-                                <a14:useLocalDpi xmlns:a14="http://schemas.microsoft.com/office/drawing/2010/main" val="0"/>
-                              </a:ext>
-                            </a:extLst>
-                          </a:blip>
-                          <a:srcRect/>
-                          <a:stretch>
-                            <a:fillRect/>
-                          </a:stretch>
-                        </pic:blipFill>
-                        <pic:spPr bwMode="auto">
-                          <a:xfrm>
-                            <a:off x="0" y="0"/>
-                            <a:ext cx="1162050" cy="457200"/>
-                          </a:xfrm>
-                          <a:prstGeom prst="rect">
-                            <a:avLst/>
-                          </a:prstGeom>
-                          <a:noFill/>
-                          <a:ln>
-                            <a:noFill/>
-                          </a:ln>
-                        </pic:spPr>
-                      </pic:pic>
-                    </a:graphicData>
-                  </a:graphic>
-                </wp:anchor>
-              </w:drawing>
+              <w:t>Paraf</w:t>
             </w:r>
           </w:p>
+        </w:tc>
+      </w:tr>
+      <w:tr>
+        <w:trPr>
+          <w:trHeight w:val="162"/>
+        </w:trPr>
+        <w:tc>
+          <w:tcPr>
+            <w:tcW w:w="631" w:type="dxa"/>
+          </w:tcPr>
           <w:p>
             <w:pPr>
-              <w:ind w:left="768"/>
+              <w:spacing w:after="120" w:line="240" w:lineRule="auto"/>
+              <w:jc w:val="center"/>
               <w:rPr>
-                <w:rFonts w:ascii="Arial" w:hAnsi="Arial" w:cs="Arial"/>
+                <w:rFonts w:ascii="Arial" w:eastAsia="Arial Unicode MS" w:hAnsi="Arial" w:cs="Arial"/>
+                <w:bCs/>
+                <w:sz w:val="18"/>
+                <w:szCs w:val="18"/>
               </w:rPr>
             </w:pPr>
+            <w:r>
+              <w:rPr>
+                <w:rFonts w:ascii="Arial" w:eastAsia="Arial Unicode MS" w:hAnsi="Arial" w:cs="Arial"/>
+                <w:bCs/>
+                <w:sz w:val="18"/>
+                <w:szCs w:val="18"/>
+                <w:lang w:val="en-US"/>
+              </w:rPr>
+              <w:t>1</w:t>
+            </w:r>
+            <w:r>
+              <w:rPr>
+                <w:rFonts w:ascii="Arial" w:eastAsia="Arial Unicode MS" w:hAnsi="Arial" w:cs="Arial"/>
+                <w:bCs/>
+                <w:sz w:val="18"/>
+                <w:szCs w:val="18"/>
+              </w:rPr>
+              <w:t>.</w:t>
+            </w:r>
           </w:p>
+        </w:tc>
+        <w:tc>
+          <w:tcPr>
+            <w:tcW w:w="3036" w:type="dxa"/>
+          </w:tcPr>
           <w:p>
             <w:pPr>
-              <w:ind w:left="768"/>
+              <w:spacing w:after="120" w:line="240" w:lineRule="auto"/>
               <w:rPr>
-                <w:rFonts w:ascii="Arial" w:hAnsi="Arial" w:cs="Arial"/>
-              </w:rPr>
-            </w:pPr>
-          </w:p>
-          <w:p>
-            <w:pPr>
-              <w:ind w:left="768"/>
-              <w:rPr>
-                <w:rFonts w:ascii="Arial" w:hAnsi="Arial" w:cs="Arial"/>
+                <w:rFonts w:ascii="Arial" w:eastAsia="Arial Unicode MS" w:hAnsi="Arial" w:cs="Arial"/>
+                <w:bCs/>
+                <w:sz w:val="18"/>
+                <w:szCs w:val="18"/>
                 <w:lang w:val="en-US"/>
               </w:rPr>
             </w:pPr>
             <w:r>
               <w:rPr>
-                <w:rFonts w:ascii="Arial" w:hAnsi="Arial" w:cs="Arial"/>
-                <w:sz w:val="24"/>
-                <w:szCs w:val="24"/>
+                <w:rFonts w:ascii="Arial" w:eastAsia="Arial Unicode MS" w:hAnsi="Arial" w:cs="Arial"/>
+                <w:bCs/>
+                <w:sz w:val="18"/>
+                <w:szCs w:val="18"/>
                 <w:lang w:val="en-US"/>
               </w:rPr>
-              <w:t>Sutrisno</w:t>
+              <w:t>Koordinator Tata Usaha</w:t>
+            </w:r>
+          </w:p>
+        </w:tc>
+        <w:tc>
+          <w:tcPr>
+            <w:tcW w:w="864" w:type="dxa"/>
+          </w:tcPr>
+          <w:p>
+            <w:pPr>
+              <w:spacing w:after="120" w:line="240" w:lineRule="auto"/>
+              <w:jc w:val="center"/>
+              <w:rPr>
+                <w:rFonts w:ascii="Arial" w:eastAsia="Arial Unicode MS" w:hAnsi="Arial" w:cs="Arial"/>
+                <w:b/>
+                <w:bCs/>
+                <w:sz w:val="18"/>
+                <w:szCs w:val="18"/>
+              </w:rPr>
+            </w:pPr>
+            <w:r>
+              <w:rPr>
+                <w:rFonts w:ascii="Arial" w:eastAsia="Arial Unicode MS" w:hAnsi="Arial" w:cs="Arial"/>
+                <w:b/>
+                <w:bCs/>
+                <w:sz w:val="18"/>
+                <w:szCs w:val="18"/>
+              </w:rPr>
+              <w:t xml:space="preserve"> </w:t>
             </w:r>
           </w:p>
         </w:tc>
       </w:tr>
-      <w:bookmarkEnd w:id="2"/>
+      <w:tr>
+        <w:trPr>
+          <w:trHeight w:val="175"/>
+        </w:trPr>
+        <w:tc>
+          <w:tcPr>
+            <w:tcW w:w="631" w:type="dxa"/>
+          </w:tcPr>
+          <w:p>
+            <w:pPr>
+              <w:spacing w:after="120" w:line="240" w:lineRule="auto"/>
+              <w:jc w:val="center"/>
+              <w:rPr>
+                <w:rFonts w:ascii="Arial" w:eastAsia="Arial Unicode MS" w:hAnsi="Arial" w:cs="Arial"/>
+                <w:bCs/>
+                <w:sz w:val="18"/>
+                <w:szCs w:val="18"/>
+                <w:lang w:val="en-US"/>
+              </w:rPr>
+            </w:pPr>
+            <w:r>
+              <w:rPr>
+                <w:rFonts w:ascii="Arial" w:eastAsia="Arial Unicode MS" w:hAnsi="Arial" w:cs="Arial"/>
+                <w:bCs/>
+                <w:sz w:val="18"/>
+                <w:szCs w:val="18"/>
+                <w:lang w:val="en-US"/>
+              </w:rPr>
+              <w:t>2.</w:t>
+            </w:r>
+          </w:p>
+        </w:tc>
+        <w:tc>
+          <w:tcPr>
+            <w:tcW w:w="3036" w:type="dxa"/>
+          </w:tcPr>
+          <w:p>
+            <w:pPr>
+              <w:spacing w:after="120" w:line="240" w:lineRule="auto"/>
+              <w:rPr>
+                <w:rFonts w:ascii="Arial" w:eastAsia="Arial Unicode MS" w:hAnsi="Arial" w:cs="Arial"/>
+                <w:bCs/>
+                <w:sz w:val="18"/>
+                <w:szCs w:val="18"/>
+                <w:lang w:val="en-US"/>
+              </w:rPr>
+            </w:pPr>
+            <w:r>
+              <w:rPr>
+                <w:rFonts w:ascii="Arial" w:eastAsia="Arial Unicode MS" w:hAnsi="Arial" w:cs="Arial"/>
+                <w:bCs/>
+                <w:sz w:val="18"/>
+                <w:szCs w:val="18"/>
+                <w:lang w:val="en-US"/>
+              </w:rPr>
+              <w:t>Subkoordinator</w:t>
+            </w:r>
+            <w:r>
+              <w:rPr>
+                <w:rFonts w:ascii="Arial" w:eastAsia="Arial Unicode MS" w:hAnsi="Arial" w:cs="Arial"/>
+                <w:bCs/>
+                <w:sz w:val="18"/>
+                <w:szCs w:val="18"/>
+              </w:rPr>
+              <w:t xml:space="preserve"> Keuangan</w:t>
+            </w:r>
+          </w:p>
+        </w:tc>
+        <w:tc>
+          <w:tcPr>
+            <w:tcW w:w="864" w:type="dxa"/>
+          </w:tcPr>
+          <w:p>
+            <w:pPr>
+              <w:spacing w:after="120" w:line="240" w:lineRule="auto"/>
+              <w:jc w:val="center"/>
+              <w:rPr>
+                <w:rFonts w:ascii="Arial" w:eastAsia="Arial Unicode MS" w:hAnsi="Arial" w:cs="Arial"/>
+                <w:b/>
+                <w:bCs/>
+                <w:sz w:val="18"/>
+                <w:szCs w:val="18"/>
+              </w:rPr>
+            </w:pPr>
+          </w:p>
+        </w:tc>
+      </w:tr>
+      <w:bookmarkEnd w:id="1"/>
     </w:tbl>
     <w:p>
       <w:pPr>
@@ -3268,6 +1804,944 @@
           <w:lang w:val="en-US"/>
         </w:rPr>
       </w:pPr>
+    </w:p>
+    <w:p>
+      <w:pPr>
+        <w:rPr>
+          <w:rFonts w:ascii="Arial" w:hAnsi="Arial" w:cs="Arial"/>
+          <w:lang w:val="en-US"/>
+        </w:rPr>
+      </w:pPr>
+      <w:r>
+        <w:rPr>
+          <w:rFonts w:ascii="Arial" w:hAnsi="Arial" w:cs="Arial"/>
+          <w:noProof/>
+          <w:lang w:val="en-US"/>
+        </w:rPr>
+        <mc:AlternateContent>
+          <mc:Choice Requires="wps">
+            <w:drawing>
+              <wp:anchor distT="45720" distB="45720" distL="114300" distR="114300" simplePos="0" relativeHeight="251663360" behindDoc="0" locked="0" layoutInCell="1" allowOverlap="1" wp14:anchorId="3CF30FE9" wp14:editId="03F0E3B7">
+                <wp:simplePos x="0" y="0"/>
+                <wp:positionH relativeFrom="column">
+                  <wp:posOffset>-114935</wp:posOffset>
+                </wp:positionH>
+                <wp:positionV relativeFrom="paragraph">
+                  <wp:posOffset>589280</wp:posOffset>
+                </wp:positionV>
+                <wp:extent cx="2399665" cy="1404620"/>
+                <wp:effectExtent l="0" t="0" r="0" b="0"/>
+                <wp:wrapNone/>
+                <wp:docPr id="2" name="Text Box 2"/>
+                <wp:cNvGraphicFramePr>
+                  <a:graphicFrameLocks xmlns:a="http://schemas.openxmlformats.org/drawingml/2006/main"/>
+                </wp:cNvGraphicFramePr>
+                <a:graphic xmlns:a="http://schemas.openxmlformats.org/drawingml/2006/main">
+                  <a:graphicData uri="http://schemas.microsoft.com/office/word/2010/wordprocessingShape">
+                    <wps:wsp>
+                      <wps:cNvSpPr txBox="1">
+                        <a:spLocks noChangeArrowheads="1"/>
+                      </wps:cNvSpPr>
+                      <wps:spPr bwMode="auto">
+                        <a:xfrm>
+                          <a:off x="0" y="0"/>
+                          <a:ext cx="2399665" cy="1404620"/>
+                        </a:xfrm>
+                        <a:prstGeom prst="rect">
+                          <a:avLst/>
+                        </a:prstGeom>
+                        <a:noFill/>
+                        <a:ln w="9525">
+                          <a:noFill/>
+                          <a:miter lim="800000"/>
+                          <a:headEnd/>
+                          <a:tailEnd/>
+                        </a:ln>
+                      </wps:spPr>
+                      <wps:txbx>
+                        <w:txbxContent>
+                          <w:p>
+                            <w:pPr>
+                              <w:spacing w:after="0"/>
+                              <w:rPr>
+                                <w:rFonts w:ascii="Arial" w:hAnsi="Arial" w:cs="Arial"/>
+                                <w:sz w:val="24"/>
+                                <w:szCs w:val="24"/>
+                                <w:lang w:val="en-US"/>
+                              </w:rPr>
+                            </w:pPr>
+                            <w:r>
+                              <w:rPr>
+                                <w:rFonts w:ascii="Arial" w:hAnsi="Arial" w:cs="Arial"/>
+                                <w:sz w:val="24"/>
+                                <w:szCs w:val="24"/>
+                                <w:lang w:val="en-US"/>
+                              </w:rPr>
+                              <w:t>Tembusan :</w:t>
+                            </w:r>
+                          </w:p>
+                          <w:p>
+                            <w:pPr>
+                              <w:spacing w:after="0"/>
+                              <w:rPr>
+                                <w:rFonts w:ascii="Arial" w:hAnsi="Arial" w:cs="Arial"/>
+                                <w:sz w:val="24"/>
+                                <w:szCs w:val="24"/>
+                              </w:rPr>
+                            </w:pPr>
+                            <w:r>
+                              <w:rPr>
+                                <w:rFonts w:ascii="Arial" w:hAnsi="Arial" w:cs="Arial"/>
+                                <w:sz w:val="24"/>
+                                <w:szCs w:val="24"/>
+                                <w:lang w:val="en-US"/>
+                              </w:rPr>
+                              <w:t>Sekretaris BRSDM KP</w:t>
+                            </w:r>
+                          </w:p>
+                        </w:txbxContent>
+                      </wps:txbx>
+                      <wps:bodyPr rot="0" vert="horz" wrap="square" lIns="91440" tIns="45720" rIns="91440" bIns="45720" anchor="t" anchorCtr="0">
+                        <a:spAutoFit/>
+                      </wps:bodyPr>
+                    </wps:wsp>
+                  </a:graphicData>
+                </a:graphic>
+                <wp14:sizeRelH relativeFrom="margin">
+                  <wp14:pctWidth>0</wp14:pctWidth>
+                </wp14:sizeRelH>
+                <wp14:sizeRelV relativeFrom="margin">
+                  <wp14:pctHeight>20000</wp14:pctHeight>
+                </wp14:sizeRelV>
+              </wp:anchor>
+            </w:drawing>
+          </mc:Choice>
+          <mc:Fallback>
+            <w:pict>
+              <v:shapetype w14:anchorId="3CF30FE9" id="_x0000_t202" coordsize="21600,21600" o:spt="202" path="m,l,21600r21600,l21600,xe">
+                <v:stroke joinstyle="miter"/>
+                <v:path gradientshapeok="t" o:connecttype="rect"/>
+              </v:shapetype>
+              <v:shape id="Text Box 2" o:spid="_x0000_s1026" type="#_x0000_t202" style="position:absolute;margin-left:-9.05pt;margin-top:46.4pt;width:188.95pt;height:110.6pt;z-index:251663360;visibility:visible;mso-wrap-style:square;mso-width-percent:0;mso-height-percent:200;mso-wrap-distance-left:9pt;mso-wrap-distance-top:3.6pt;mso-wrap-distance-right:9pt;mso-wrap-distance-bottom:3.6pt;mso-position-horizontal:absolute;mso-position-horizontal-relative:text;mso-position-vertical:absolute;mso-position-vertical-relative:text;mso-width-percent:0;mso-height-percent:200;mso-width-relative:margin;mso-height-relative:margin;v-text-anchor:top" o:gfxdata="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" filled="f" stroked="f">
+                <v:textbox style="mso-fit-shape-to-text:t">
+                  <w:txbxContent>
+                    <w:p>
+                      <w:pPr>
+                        <w:spacing w:after="0"/>
+                        <w:rPr>
+                          <w:rFonts w:ascii="Arial" w:hAnsi="Arial" w:cs="Arial"/>
+                          <w:sz w:val="24"/>
+                          <w:szCs w:val="24"/>
+                          <w:lang w:val="en-US"/>
+                        </w:rPr>
+                      </w:pPr>
+                      <w:r>
+                        <w:rPr>
+                          <w:rFonts w:ascii="Arial" w:hAnsi="Arial" w:cs="Arial"/>
+                          <w:sz w:val="24"/>
+                          <w:szCs w:val="24"/>
+                          <w:lang w:val="en-US"/>
+                        </w:rPr>
+                        <w:t>Tembusan :</w:t>
+                      </w:r>
+                    </w:p>
+                    <w:p>
+                      <w:pPr>
+                        <w:spacing w:after="0"/>
+                        <w:rPr>
+                          <w:rFonts w:ascii="Arial" w:hAnsi="Arial" w:cs="Arial"/>
+                          <w:sz w:val="24"/>
+                          <w:szCs w:val="24"/>
+                        </w:rPr>
+                      </w:pPr>
+                      <w:r>
+                        <w:rPr>
+                          <w:rFonts w:ascii="Arial" w:hAnsi="Arial" w:cs="Arial"/>
+                          <w:sz w:val="24"/>
+                          <w:szCs w:val="24"/>
+                          <w:lang w:val="en-US"/>
+                        </w:rPr>
+                        <w:t>Sekretaris BRSDM KP</w:t>
+                      </w:r>
+                    </w:p>
+                  </w:txbxContent>
+                </v:textbox>
+              </v:shape>
+            </w:pict>
+          </mc:Fallback>
+        </mc:AlternateContent>
+      </w:r>
+      <w:r>
+        <w:rPr>
+          <w:rFonts w:ascii="Arial" w:hAnsi="Arial" w:cs="Arial"/>
+          <w:noProof/>
+          <w:lang w:val="en-US"/>
+        </w:rPr>
+        <mc:AlternateContent>
+          <mc:Choice Requires="wps">
+            <w:drawing>
+              <wp:anchor distT="45720" distB="45720" distL="114300" distR="114300" simplePos="0" relativeHeight="251659264" behindDoc="0" locked="0" layoutInCell="1" allowOverlap="1" wp14:anchorId="4E146DCF" wp14:editId="47CAD35F">
+                <wp:simplePos x="0" y="0"/>
+                <wp:positionH relativeFrom="column">
+                  <wp:posOffset>4685780</wp:posOffset>
+                </wp:positionH>
+                <wp:positionV relativeFrom="paragraph">
+                  <wp:posOffset>13624</wp:posOffset>
+                </wp:positionV>
+                <wp:extent cx="1228725" cy="1404620"/>
+                <wp:effectExtent l="0" t="0" r="0" b="0"/>
+                <wp:wrapNone/>
+                <wp:docPr id="217" name="Text Box 2"/>
+                <wp:cNvGraphicFramePr>
+                  <a:graphicFrameLocks xmlns:a="http://schemas.openxmlformats.org/drawingml/2006/main"/>
+                </wp:cNvGraphicFramePr>
+                <a:graphic xmlns:a="http://schemas.openxmlformats.org/drawingml/2006/main">
+                  <a:graphicData uri="http://schemas.microsoft.com/office/word/2010/wordprocessingShape">
+                    <wps:wsp>
+                      <wps:cNvSpPr txBox="1">
+                        <a:spLocks noChangeArrowheads="1"/>
+                      </wps:cNvSpPr>
+                      <wps:spPr bwMode="auto">
+                        <a:xfrm>
+                          <a:off x="0" y="0"/>
+                          <a:ext cx="1228725" cy="1404620"/>
+                        </a:xfrm>
+                        <a:prstGeom prst="rect">
+                          <a:avLst/>
+                        </a:prstGeom>
+                        <a:noFill/>
+                        <a:ln w="9525">
+                          <a:noFill/>
+                          <a:miter lim="800000"/>
+                          <a:headEnd/>
+                          <a:tailEnd/>
+                        </a:ln>
+                      </wps:spPr>
+                      <wps:txbx>
+                        <w:txbxContent>
+                          <w:p>
+                            <w:pPr>
+                              <w:spacing w:after="0"/>
+                              <w:rPr>
+                                <w:rFonts w:ascii="Arial" w:hAnsi="Arial" w:cs="Arial"/>
+                                <w:sz w:val="18"/>
+                                <w:szCs w:val="18"/>
+                                <w:lang w:val="en-US"/>
+                              </w:rPr>
+                            </w:pPr>
+                            <w:r>
+                              <w:rPr>
+                                <w:rFonts w:ascii="Arial" w:hAnsi="Arial" w:cs="Arial"/>
+                                <w:sz w:val="18"/>
+                                <w:szCs w:val="18"/>
+                                <w:lang w:val="en-US"/>
+                              </w:rPr>
+                              <w:t>ditandangani secara</w:t>
+                            </w:r>
+                          </w:p>
+                          <w:p>
+                            <w:pPr>
+                              <w:spacing w:after="0"/>
+                              <w:rPr>
+                                <w:rFonts w:ascii="Arial" w:hAnsi="Arial" w:cs="Arial"/>
+                                <w:sz w:val="18"/>
+                                <w:szCs w:val="18"/>
+                              </w:rPr>
+                            </w:pPr>
+                            <w:r>
+                              <w:rPr>
+                                <w:rFonts w:ascii="Arial" w:hAnsi="Arial" w:cs="Arial"/>
+                                <w:sz w:val="18"/>
+                                <w:szCs w:val="18"/>
+                                <w:lang w:val="en-US"/>
+                              </w:rPr>
+                              <w:t>elektronik</w:t>
+                            </w:r>
+                          </w:p>
+                        </w:txbxContent>
+                      </wps:txbx>
+                      <wps:bodyPr rot="0" vert="horz" wrap="square" lIns="91440" tIns="45720" rIns="91440" bIns="45720" anchor="t" anchorCtr="0">
+                        <a:spAutoFit/>
+                      </wps:bodyPr>
+                    </wps:wsp>
+                  </a:graphicData>
+                </a:graphic>
+                <wp14:sizeRelH relativeFrom="margin">
+                  <wp14:pctWidth>0</wp14:pctWidth>
+                </wp14:sizeRelH>
+                <wp14:sizeRelV relativeFrom="margin">
+                  <wp14:pctHeight>20000</wp14:pctHeight>
+                </wp14:sizeRelV>
+              </wp:anchor>
+            </w:drawing>
+          </mc:Choice>
+          <mc:Fallback>
+            <w:pict>
+              <v:shape w14:anchorId="4E146DCF" id="_x0000_s1027" type="#_x0000_t202" style="position:absolute;margin-left:368.95pt;margin-top:1.05pt;width:96.75pt;height:110.6pt;z-index:251659264;visibility:visible;mso-wrap-style:square;mso-width-percent:0;mso-height-percent:200;mso-wrap-distance-left:9pt;mso-wrap-distance-top:3.6pt;mso-wrap-distance-right:9pt;mso-wrap-distance-bottom:3.6pt;mso-position-horizontal:absolute;mso-position-horizontal-relative:text;mso-position-vertical:absolute;mso-position-vertical-relative:text;mso-width-percent:0;mso-height-percent:200;mso-width-relative:margin;mso-height-relative:margin;v-text-anchor:top" o:gfxdata="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" filled="f" stroked="f">
+                <v:textbox style="mso-fit-shape-to-text:t">
+                  <w:txbxContent>
+                    <w:p>
+                      <w:pPr>
+                        <w:spacing w:after="0"/>
+                        <w:rPr>
+                          <w:rFonts w:ascii="Arial" w:hAnsi="Arial" w:cs="Arial"/>
+                          <w:sz w:val="18"/>
+                          <w:szCs w:val="18"/>
+                          <w:lang w:val="en-US"/>
+                        </w:rPr>
+                      </w:pPr>
+                      <w:r>
+                        <w:rPr>
+                          <w:rFonts w:ascii="Arial" w:hAnsi="Arial" w:cs="Arial"/>
+                          <w:sz w:val="18"/>
+                          <w:szCs w:val="18"/>
+                          <w:lang w:val="en-US"/>
+                        </w:rPr>
+                        <w:t>ditandangani secara</w:t>
+                      </w:r>
+                    </w:p>
+                    <w:p>
+                      <w:pPr>
+                        <w:spacing w:after="0"/>
+                        <w:rPr>
+                          <w:rFonts w:ascii="Arial" w:hAnsi="Arial" w:cs="Arial"/>
+                          <w:sz w:val="18"/>
+                          <w:szCs w:val="18"/>
+                        </w:rPr>
+                      </w:pPr>
+                      <w:r>
+                        <w:rPr>
+                          <w:rFonts w:ascii="Arial" w:hAnsi="Arial" w:cs="Arial"/>
+                          <w:sz w:val="18"/>
+                          <w:szCs w:val="18"/>
+                          <w:lang w:val="en-US"/>
+                        </w:rPr>
+                        <w:t>elektronik</w:t>
+                      </w:r>
+                    </w:p>
+                  </w:txbxContent>
+                </v:textbox>
+              </v:shape>
+            </w:pict>
+          </mc:Fallback>
+        </mc:AlternateContent>
+      </w:r>
+      <w:r>
+        <w:rPr>
+          <w:rFonts w:ascii="Arial" w:hAnsi="Arial" w:cs="Arial"/>
+          <w:noProof/>
+          <w:lang w:val="en-US"/>
+        </w:rPr>
+        <mc:AlternateContent>
+          <mc:Choice Requires="wps">
+            <w:drawing>
+              <wp:anchor distT="45720" distB="45720" distL="114300" distR="114300" simplePos="0" relativeHeight="251661312" behindDoc="0" locked="0" layoutInCell="1" allowOverlap="1" wp14:anchorId="0AB9FADE" wp14:editId="3E31AC69">
+                <wp:simplePos x="0" y="0"/>
+                <wp:positionH relativeFrom="column">
+                  <wp:posOffset>3657600</wp:posOffset>
+                </wp:positionH>
+                <wp:positionV relativeFrom="paragraph">
+                  <wp:posOffset>499110</wp:posOffset>
+                </wp:positionV>
+                <wp:extent cx="1602740" cy="1404620"/>
+                <wp:effectExtent l="0" t="0" r="0" b="3175"/>
+                <wp:wrapNone/>
+                <wp:docPr id="1" name="Text Box 2"/>
+                <wp:cNvGraphicFramePr>
+                  <a:graphicFrameLocks xmlns:a="http://schemas.openxmlformats.org/drawingml/2006/main"/>
+                </wp:cNvGraphicFramePr>
+                <a:graphic xmlns:a="http://schemas.openxmlformats.org/drawingml/2006/main">
+                  <a:graphicData uri="http://schemas.microsoft.com/office/word/2010/wordprocessingShape">
+                    <wps:wsp>
+                      <wps:cNvSpPr txBox="1">
+                        <a:spLocks noChangeArrowheads="1"/>
+                      </wps:cNvSpPr>
+                      <wps:spPr bwMode="auto">
+                        <a:xfrm>
+                          <a:off x="0" y="0"/>
+                          <a:ext cx="1602740" cy="1404620"/>
+                        </a:xfrm>
+                        <a:prstGeom prst="rect">
+                          <a:avLst/>
+                        </a:prstGeom>
+                        <a:noFill/>
+                        <a:ln w="9525">
+                          <a:noFill/>
+                          <a:miter lim="800000"/>
+                          <a:headEnd/>
+                          <a:tailEnd/>
+                        </a:ln>
+                      </wps:spPr>
+                      <wps:txbx>
+                        <w:txbxContent>
+                          <w:p>
+                            <w:pPr>
+                              <w:spacing w:after="0"/>
+                              <w:rPr>
+                                <w:rFonts w:ascii="Arial" w:hAnsi="Arial" w:cs="Arial"/>
+                                <w:sz w:val="24"/>
+                                <w:szCs w:val="24"/>
+                              </w:rPr>
+                            </w:pPr>
+                            <w:r>
+                              <w:rPr>
+                                <w:rFonts w:ascii="Arial" w:hAnsi="Arial" w:cs="Arial"/>
+                                <w:sz w:val="24"/>
+                                <w:szCs w:val="24"/>
+                                <w:lang w:val="en-US"/>
+                              </w:rPr>
+                              <w:t>Bambang Suprakto</w:t>
+                            </w:r>
+                          </w:p>
+                        </w:txbxContent>
+                      </wps:txbx>
+                      <wps:bodyPr rot="0" vert="horz" wrap="square" lIns="91440" tIns="45720" rIns="91440" bIns="45720" anchor="t" anchorCtr="0">
+                        <a:spAutoFit/>
+                      </wps:bodyPr>
+                    </wps:wsp>
+                  </a:graphicData>
+                </a:graphic>
+                <wp14:sizeRelH relativeFrom="margin">
+                  <wp14:pctWidth>0</wp14:pctWidth>
+                </wp14:sizeRelH>
+                <wp14:sizeRelV relativeFrom="margin">
+                  <wp14:pctHeight>20000</wp14:pctHeight>
+                </wp14:sizeRelV>
+              </wp:anchor>
+            </w:drawing>
+          </mc:Choice>
+          <mc:Fallback>
+            <w:pict>
+              <v:shape w14:anchorId="0AB9FADE" id="_x0000_s1028" type="#_x0000_t202" style="position:absolute;margin-left:4in;margin-top:39.3pt;width:126.2pt;height:110.6pt;z-index:251661312;visibility:visible;mso-wrap-style:square;mso-width-percent:0;mso-height-percent:200;mso-wrap-distance-left:9pt;mso-wrap-distance-top:3.6pt;mso-wrap-distance-right:9pt;mso-wrap-distance-bottom:3.6pt;mso-position-horizontal:absolute;mso-position-horizontal-relative:text;mso-position-vertical:absolute;mso-position-vertical-relative:text;mso-width-percent:0;mso-height-percent:200;mso-width-relative:margin;mso-height-relative:margin;v-text-anchor:top" o:gfxdata="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" filled="f" stroked="f">
+                <v:textbox style="mso-fit-shape-to-text:t">
+                  <w:txbxContent>
+                    <w:p>
+                      <w:pPr>
+                        <w:spacing w:after="0"/>
+                        <w:rPr>
+                          <w:rFonts w:ascii="Arial" w:hAnsi="Arial" w:cs="Arial"/>
+                          <w:sz w:val="24"/>
+                          <w:szCs w:val="24"/>
+                        </w:rPr>
+                      </w:pPr>
+                      <w:r>
+                        <w:rPr>
+                          <w:rFonts w:ascii="Arial" w:hAnsi="Arial" w:cs="Arial"/>
+                          <w:sz w:val="24"/>
+                          <w:szCs w:val="24"/>
+                          <w:lang w:val="en-US"/>
+                        </w:rPr>
+                        <w:t>Bambang Suprakto</w:t>
+                      </w:r>
+                    </w:p>
+                  </w:txbxContent>
+                </v:textbox>
+              </v:shape>
+            </w:pict>
+          </mc:Fallback>
+        </mc:AlternateContent>
+      </w:r>
+      <w:r>
+        <w:rPr>
+          <w:rFonts w:ascii="Arial" w:hAnsi="Arial" w:cs="Arial"/>
+          <w:lang w:val="en-US"/>
+        </w:rPr>
+        <w:br w:type="page"/>
+      </w:r>
+    </w:p>
+    <w:p>
+      <w:pPr>
+        <w:spacing w:after="0" w:line="240" w:lineRule="auto"/>
+        <w:rPr>
+          <w:rFonts w:ascii="Arial" w:hAnsi="Arial" w:cs="Arial"/>
+          <w:lang w:val="en-US"/>
+        </w:rPr>
+      </w:pPr>
+      <w:r>
+        <w:rPr>
+          <w:rFonts w:ascii="Arial" w:hAnsi="Arial" w:cs="Arial"/>
+          <w:lang w:val="en-US"/>
+        </w:rPr>
+        <w:lastRenderedPageBreak/>
+        <w:t>draft :</w:t>
+      </w:r>
+    </w:p>
+    <w:p>
+      <w:pPr>
+        <w:pStyle w:val="ListParagraph"/>
+        <w:numPr>
+          <w:ilvl w:val="0"/>
+          <w:numId w:val="47"/>
+        </w:numPr>
+        <w:spacing w:after="0" w:line="360" w:lineRule="auto"/>
+        <w:jc w:val="both"/>
+        <w:rPr>
+          <w:rFonts w:ascii="Arial" w:hAnsi="Arial" w:cs="Arial"/>
+          <w:sz w:val="24"/>
+          <w:szCs w:val="24"/>
+          <w:lang w:val="en-US"/>
+        </w:rPr>
+      </w:pPr>
+      <w:r>
+        <w:rPr>
+          <w:rFonts w:ascii="Arial" w:hAnsi="Arial" w:cs="Arial"/>
+          <w:sz w:val="24"/>
+          <w:szCs w:val="24"/>
+          <w:lang w:val="en-US"/>
+        </w:rPr>
+        <w:t>, dengan rincian sebagai berikut :</w:t>
+      </w:r>
+    </w:p>
+    <w:p>
+      <w:pPr>
+        <w:pStyle w:val="ListParagraph"/>
+        <w:numPr>
+          <w:ilvl w:val="0"/>
+          <w:numId w:val="48"/>
+        </w:numPr>
+        <w:spacing w:after="0" w:line="360" w:lineRule="auto"/>
+        <w:jc w:val="both"/>
+        <w:rPr>
+          <w:rFonts w:ascii="Arial" w:hAnsi="Arial" w:cs="Arial"/>
+          <w:sz w:val="24"/>
+          <w:szCs w:val="24"/>
+          <w:lang w:val="en-US"/>
+        </w:rPr>
+      </w:pPr>
+      <w:r>
+        <w:rPr>
+          <w:rFonts w:ascii="Arial" w:hAnsi="Arial" w:cs="Arial"/>
+          <w:sz w:val="24"/>
+          <w:szCs w:val="24"/>
+          <w:lang w:val="en-US"/>
+        </w:rPr>
+        <w:t>Pelayanan Perencanaan dan Penganggaran Internal Pendidikan Kelautan</w:t>
+      </w:r>
+    </w:p>
+    <w:p>
+      <w:pPr>
+        <w:pStyle w:val="ListParagraph"/>
+        <w:spacing w:after="0" w:line="360" w:lineRule="auto"/>
+        <w:ind w:left="1080"/>
+        <w:jc w:val="both"/>
+        <w:rPr>
+          <w:rFonts w:ascii="Arial" w:hAnsi="Arial" w:cs="Arial"/>
+          <w:sz w:val="24"/>
+          <w:szCs w:val="24"/>
+          <w:lang w:val="en-US"/>
+        </w:rPr>
+      </w:pPr>
+      <w:r>
+        <w:rPr>
+          <w:rFonts w:ascii="Arial" w:hAnsi="Arial" w:cs="Arial"/>
+          <w:sz w:val="24"/>
+          <w:szCs w:val="24"/>
+          <w:lang w:val="en-US"/>
+        </w:rPr>
+        <w:t>Pagu semula Rp</w:t>
+      </w:r>
+      <w:r>
+        <w:rPr>
+          <w:rFonts w:ascii="Arial" w:hAnsi="Arial" w:cs="Arial"/>
+          <w:sz w:val="24"/>
+          <w:szCs w:val="24"/>
+          <w:lang w:val="en-US"/>
+        </w:rPr>
+        <w:t>1.331.072.000</w:t>
+      </w:r>
+      <w:r>
+        <w:rPr>
+          <w:rFonts w:ascii="Arial" w:hAnsi="Arial" w:cs="Arial"/>
+          <w:sz w:val="24"/>
+          <w:szCs w:val="24"/>
+          <w:lang w:val="en-US"/>
+        </w:rPr>
+        <w:t xml:space="preserve"> menjadi Rp</w:t>
+      </w:r>
+      <w:r>
+        <w:rPr>
+          <w:rFonts w:ascii="Arial" w:hAnsi="Arial" w:cs="Arial"/>
+          <w:sz w:val="24"/>
+          <w:szCs w:val="24"/>
+          <w:lang w:val="en-US"/>
+        </w:rPr>
+        <w:t>997.575.000</w:t>
+      </w:r>
+    </w:p>
+    <w:p>
+      <w:pPr>
+        <w:pStyle w:val="ListParagraph"/>
+        <w:numPr>
+          <w:ilvl w:val="0"/>
+          <w:numId w:val="48"/>
+        </w:numPr>
+        <w:spacing w:after="0" w:line="360" w:lineRule="auto"/>
+        <w:jc w:val="both"/>
+        <w:rPr>
+          <w:rFonts w:ascii="Arial" w:hAnsi="Arial" w:cs="Arial"/>
+          <w:sz w:val="24"/>
+          <w:szCs w:val="24"/>
+          <w:lang w:val="en-US"/>
+        </w:rPr>
+      </w:pPr>
+      <w:r>
+        <w:rPr>
+          <w:rFonts w:ascii="Arial" w:hAnsi="Arial" w:cs="Arial"/>
+          <w:sz w:val="24"/>
+          <w:szCs w:val="24"/>
+          <w:lang w:val="en-US"/>
+        </w:rPr>
+        <w:t>Pelayanan Monitoring dan Evaluasi Pendidikan Kelautan dan Perikanan</w:t>
+      </w:r>
+    </w:p>
+    <w:p>
+      <w:pPr>
+        <w:pStyle w:val="ListParagraph"/>
+        <w:spacing w:after="0" w:line="360" w:lineRule="auto"/>
+        <w:ind w:left="1080"/>
+        <w:jc w:val="both"/>
+        <w:rPr>
+          <w:rFonts w:ascii="Arial" w:hAnsi="Arial" w:cs="Arial"/>
+          <w:sz w:val="24"/>
+          <w:szCs w:val="24"/>
+          <w:lang w:val="en-US"/>
+        </w:rPr>
+      </w:pPr>
+      <w:r>
+        <w:rPr>
+          <w:rFonts w:ascii="Arial" w:hAnsi="Arial" w:cs="Arial"/>
+          <w:sz w:val="24"/>
+          <w:szCs w:val="24"/>
+          <w:lang w:val="en-US"/>
+        </w:rPr>
+        <w:t>Pagu semula Rp</w:t>
+      </w:r>
+      <w:r>
+        <w:rPr>
+          <w:rFonts w:ascii="Arial" w:hAnsi="Arial" w:cs="Arial"/>
+          <w:sz w:val="24"/>
+          <w:szCs w:val="24"/>
+          <w:lang w:val="en-US"/>
+        </w:rPr>
+        <w:t>669.421.000</w:t>
+      </w:r>
+      <w:r>
+        <w:rPr>
+          <w:rFonts w:ascii="Arial" w:hAnsi="Arial" w:cs="Arial"/>
+          <w:sz w:val="24"/>
+          <w:szCs w:val="24"/>
+          <w:lang w:val="en-US"/>
+        </w:rPr>
+        <w:t xml:space="preserve"> menjadi Rp</w:t>
+      </w:r>
+      <w:r>
+        <w:rPr>
+          <w:rFonts w:ascii="Arial" w:hAnsi="Arial" w:cs="Arial"/>
+          <w:sz w:val="24"/>
+          <w:szCs w:val="24"/>
+          <w:lang w:val="en-US"/>
+        </w:rPr>
+        <w:t>429.478.000</w:t>
+      </w:r>
+    </w:p>
+    <w:p>
+      <w:pPr>
+        <w:pStyle w:val="ListParagraph"/>
+        <w:numPr>
+          <w:ilvl w:val="0"/>
+          <w:numId w:val="48"/>
+        </w:numPr>
+        <w:spacing w:after="0" w:line="360" w:lineRule="auto"/>
+        <w:jc w:val="both"/>
+        <w:rPr>
+          <w:rFonts w:ascii="Arial" w:hAnsi="Arial" w:cs="Arial"/>
+          <w:sz w:val="24"/>
+          <w:szCs w:val="24"/>
+          <w:lang w:val="en-US"/>
+        </w:rPr>
+      </w:pPr>
+      <w:r>
+        <w:rPr>
+          <w:rFonts w:ascii="Arial" w:hAnsi="Arial" w:cs="Arial"/>
+          <w:sz w:val="24"/>
+          <w:szCs w:val="24"/>
+          <w:lang w:val="en-US"/>
+        </w:rPr>
+        <w:t>Pelayanan Pelaporan Kinerja Pendidikan Kelautan dan Perikanan</w:t>
+      </w:r>
+    </w:p>
+    <w:p>
+      <w:pPr>
+        <w:pStyle w:val="ListParagraph"/>
+        <w:spacing w:after="0" w:line="360" w:lineRule="auto"/>
+        <w:ind w:left="1080"/>
+        <w:jc w:val="both"/>
+        <w:rPr>
+          <w:rFonts w:ascii="Arial" w:hAnsi="Arial" w:cs="Arial"/>
+          <w:sz w:val="24"/>
+          <w:szCs w:val="24"/>
+          <w:lang w:val="en-US"/>
+        </w:rPr>
+      </w:pPr>
+      <w:r>
+        <w:rPr>
+          <w:rFonts w:ascii="Arial" w:hAnsi="Arial" w:cs="Arial"/>
+          <w:sz w:val="24"/>
+          <w:szCs w:val="24"/>
+          <w:lang w:val="en-US"/>
+        </w:rPr>
+        <w:t>Pagu semula Rp</w:t>
+      </w:r>
+      <w:r>
+        <w:rPr>
+          <w:rFonts w:ascii="Arial" w:hAnsi="Arial" w:cs="Arial"/>
+          <w:sz w:val="24"/>
+          <w:szCs w:val="24"/>
+          <w:lang w:val="en-US"/>
+        </w:rPr>
+        <w:t xml:space="preserve">104.311.000 </w:t>
+      </w:r>
+      <w:r>
+        <w:rPr>
+          <w:rFonts w:ascii="Arial" w:hAnsi="Arial" w:cs="Arial"/>
+          <w:sz w:val="24"/>
+          <w:szCs w:val="24"/>
+          <w:lang w:val="en-US"/>
+        </w:rPr>
+        <w:t xml:space="preserve"> menjadi Rp</w:t>
+      </w:r>
+      <w:r>
+        <w:rPr>
+          <w:rFonts w:ascii="Arial" w:hAnsi="Arial" w:cs="Arial"/>
+          <w:sz w:val="24"/>
+          <w:szCs w:val="24"/>
+          <w:lang w:val="en-US"/>
+        </w:rPr>
+        <w:t>93.311.000</w:t>
+      </w:r>
+    </w:p>
+    <w:p>
+      <w:pPr>
+        <w:pStyle w:val="ListParagraph"/>
+        <w:numPr>
+          <w:ilvl w:val="0"/>
+          <w:numId w:val="48"/>
+        </w:numPr>
+        <w:spacing w:after="0" w:line="360" w:lineRule="auto"/>
+        <w:jc w:val="both"/>
+        <w:rPr>
+          <w:rFonts w:ascii="Arial" w:hAnsi="Arial" w:cs="Arial"/>
+          <w:sz w:val="24"/>
+          <w:szCs w:val="24"/>
+          <w:lang w:val="en-US"/>
+        </w:rPr>
+      </w:pPr>
+      <w:r>
+        <w:rPr>
+          <w:rFonts w:ascii="Arial" w:hAnsi="Arial" w:cs="Arial"/>
+          <w:sz w:val="24"/>
+          <w:szCs w:val="24"/>
+          <w:lang w:val="en-US"/>
+        </w:rPr>
+        <w:t>Pelayanan Keuangan Pendidikan Kelautan dan Perikanan</w:t>
+      </w:r>
+    </w:p>
+    <w:p>
+      <w:pPr>
+        <w:pStyle w:val="ListParagraph"/>
+        <w:spacing w:after="0" w:line="360" w:lineRule="auto"/>
+        <w:ind w:left="1080"/>
+        <w:jc w:val="both"/>
+        <w:rPr>
+          <w:rFonts w:ascii="Arial" w:hAnsi="Arial" w:cs="Arial"/>
+          <w:sz w:val="24"/>
+          <w:szCs w:val="24"/>
+          <w:lang w:val="en-US"/>
+        </w:rPr>
+      </w:pPr>
+      <w:r>
+        <w:rPr>
+          <w:rFonts w:ascii="Arial" w:hAnsi="Arial" w:cs="Arial"/>
+          <w:sz w:val="24"/>
+          <w:szCs w:val="24"/>
+          <w:lang w:val="en-US"/>
+        </w:rPr>
+        <w:t>Pagu semula Rp</w:t>
+      </w:r>
+      <w:r>
+        <w:rPr>
+          <w:rFonts w:ascii="Arial" w:hAnsi="Arial" w:cs="Arial"/>
+          <w:sz w:val="24"/>
+          <w:szCs w:val="24"/>
+          <w:lang w:val="en-US"/>
+        </w:rPr>
+        <w:t xml:space="preserve">528.803.000  </w:t>
+      </w:r>
+      <w:r>
+        <w:rPr>
+          <w:rFonts w:ascii="Arial" w:hAnsi="Arial" w:cs="Arial"/>
+          <w:sz w:val="24"/>
+          <w:szCs w:val="24"/>
+          <w:lang w:val="en-US"/>
+        </w:rPr>
+        <w:t>menjadi Rp</w:t>
+      </w:r>
+      <w:r>
+        <w:rPr>
+          <w:rFonts w:ascii="Arial" w:hAnsi="Arial" w:cs="Arial"/>
+          <w:sz w:val="24"/>
+          <w:szCs w:val="24"/>
+          <w:lang w:val="en-US"/>
+        </w:rPr>
+        <w:t>569.254.000</w:t>
+      </w:r>
+    </w:p>
+    <w:p>
+      <w:pPr>
+        <w:pStyle w:val="ListParagraph"/>
+        <w:numPr>
+          <w:ilvl w:val="0"/>
+          <w:numId w:val="48"/>
+        </w:numPr>
+        <w:spacing w:after="0" w:line="360" w:lineRule="auto"/>
+        <w:jc w:val="both"/>
+        <w:rPr>
+          <w:rFonts w:ascii="Arial" w:hAnsi="Arial" w:cs="Arial"/>
+          <w:sz w:val="24"/>
+          <w:szCs w:val="24"/>
+          <w:lang w:val="en-US"/>
+        </w:rPr>
+      </w:pPr>
+      <w:r>
+        <w:rPr>
+          <w:rFonts w:ascii="Arial" w:hAnsi="Arial" w:cs="Arial"/>
+          <w:sz w:val="24"/>
+          <w:szCs w:val="24"/>
+          <w:lang w:val="en-US"/>
+        </w:rPr>
+        <w:t>Pelayanan Kerja Sama Pendidikan Kelautan dan Perikanan</w:t>
+      </w:r>
+    </w:p>
+    <w:p>
+      <w:pPr>
+        <w:pStyle w:val="ListParagraph"/>
+        <w:spacing w:after="0" w:line="360" w:lineRule="auto"/>
+        <w:ind w:left="1080"/>
+        <w:jc w:val="both"/>
+        <w:rPr>
+          <w:rFonts w:ascii="Arial" w:hAnsi="Arial" w:cs="Arial"/>
+          <w:sz w:val="24"/>
+          <w:szCs w:val="24"/>
+          <w:lang w:val="en-US"/>
+        </w:rPr>
+      </w:pPr>
+      <w:r>
+        <w:rPr>
+          <w:rFonts w:ascii="Arial" w:hAnsi="Arial" w:cs="Arial"/>
+          <w:sz w:val="24"/>
+          <w:szCs w:val="24"/>
+          <w:lang w:val="en-US"/>
+        </w:rPr>
+        <w:t>Pagu semula Rp</w:t>
+      </w:r>
+      <w:r>
+        <w:rPr>
+          <w:rFonts w:ascii="Arial" w:hAnsi="Arial" w:cs="Arial"/>
+          <w:sz w:val="24"/>
+          <w:szCs w:val="24"/>
+          <w:lang w:val="en-US"/>
+        </w:rPr>
+        <w:t>253.780.000</w:t>
+      </w:r>
+      <w:r>
+        <w:rPr>
+          <w:rFonts w:ascii="Arial" w:hAnsi="Arial" w:cs="Arial"/>
+          <w:sz w:val="24"/>
+          <w:szCs w:val="24"/>
+          <w:lang w:val="en-US"/>
+        </w:rPr>
+        <w:t xml:space="preserve"> menjadi Rp</w:t>
+      </w:r>
+      <w:r>
+        <w:rPr>
+          <w:rFonts w:ascii="Arial" w:hAnsi="Arial" w:cs="Arial"/>
+          <w:sz w:val="24"/>
+          <w:szCs w:val="24"/>
+          <w:lang w:val="en-US"/>
+        </w:rPr>
+        <w:t>104.426.000</w:t>
+      </w:r>
+    </w:p>
+    <w:p>
+      <w:pPr>
+        <w:pStyle w:val="ListParagraph"/>
+        <w:numPr>
+          <w:ilvl w:val="0"/>
+          <w:numId w:val="48"/>
+        </w:numPr>
+        <w:spacing w:after="0" w:line="360" w:lineRule="auto"/>
+        <w:jc w:val="both"/>
+        <w:rPr>
+          <w:rFonts w:ascii="Arial" w:hAnsi="Arial" w:cs="Arial"/>
+          <w:sz w:val="24"/>
+          <w:szCs w:val="24"/>
+          <w:lang w:val="en-US"/>
+        </w:rPr>
+      </w:pPr>
+      <w:r>
+        <w:rPr>
+          <w:rFonts w:ascii="Arial" w:hAnsi="Arial" w:cs="Arial"/>
+          <w:sz w:val="24"/>
+          <w:szCs w:val="24"/>
+          <w:lang w:val="en-US"/>
+        </w:rPr>
+        <w:t>Pelayanan Tata Usaha dan Kerumahtanggaan Pendidikan Kelautan dan Perikanan</w:t>
+      </w:r>
+    </w:p>
+    <w:p>
+      <w:pPr>
+        <w:spacing w:after="0" w:line="240" w:lineRule="auto"/>
+        <w:rPr>
+          <w:rFonts w:ascii="Arial" w:hAnsi="Arial" w:cs="Arial"/>
+          <w:lang w:val="en-US"/>
+        </w:rPr>
+      </w:pPr>
+      <w:r>
+        <w:rPr>
+          <w:rFonts w:ascii="Arial" w:hAnsi="Arial" w:cs="Arial"/>
+          <w:sz w:val="24"/>
+          <w:szCs w:val="24"/>
+          <w:lang w:val="en-US"/>
+        </w:rPr>
+        <w:t>Pagu semula Rp</w:t>
+      </w:r>
+      <w:r>
+        <w:rPr>
+          <w:rFonts w:ascii="Arial" w:hAnsi="Arial" w:cs="Arial"/>
+          <w:sz w:val="24"/>
+          <w:szCs w:val="24"/>
+          <w:lang w:val="en-US"/>
+        </w:rPr>
+        <w:t>1.209.115.000</w:t>
+      </w:r>
+      <w:r>
+        <w:rPr>
+          <w:rFonts w:ascii="Arial" w:hAnsi="Arial" w:cs="Arial"/>
+          <w:sz w:val="24"/>
+          <w:szCs w:val="24"/>
+          <w:lang w:val="en-US"/>
+        </w:rPr>
+        <w:t xml:space="preserve"> menjadi Rp</w:t>
+      </w:r>
+      <w:r>
+        <w:rPr>
+          <w:rFonts w:ascii="Arial" w:hAnsi="Arial" w:cs="Arial"/>
+          <w:sz w:val="24"/>
+          <w:szCs w:val="24"/>
+          <w:lang w:val="en-US"/>
+        </w:rPr>
+        <w:t>1.902.458.000</w:t>
+      </w:r>
     </w:p>
     <w:sectPr>
       <w:pgSz w:w="11906" w:h="16838"/>
@@ -4223,6 +3697,92 @@
     </w:lvl>
   </w:abstractNum>
   <w:abstractNum w:abstractNumId="10" w15:restartNumberingAfterBreak="0">
+    <w:nsid w:val="1EBE1AD2"/>
+    <w:multiLevelType w:val="hybridMultilevel"/>
+    <w:tmpl w:val="1E52B4B0"/>
+    <w:lvl w:ilvl="0" w:tplc="08090019">
+      <w:start w:val="1"/>
+      <w:numFmt w:val="lowerLetter"/>
+      <w:lvlText w:val="%1."/>
+      <w:lvlJc w:val="left"/>
+      <w:pPr>
+        <w:ind w:left="720" w:hanging="360"/>
+      </w:pPr>
+    </w:lvl>
+    <w:lvl w:ilvl="1" w:tplc="08090019" w:tentative="1">
+      <w:start w:val="1"/>
+      <w:numFmt w:val="lowerLetter"/>
+      <w:lvlText w:val="%2."/>
+      <w:lvlJc w:val="left"/>
+      <w:pPr>
+        <w:ind w:left="1440" w:hanging="360"/>
+      </w:pPr>
+    </w:lvl>
+    <w:lvl w:ilvl="2" w:tplc="0809001B" w:tentative="1">
+      <w:start w:val="1"/>
+      <w:numFmt w:val="lowerRoman"/>
+      <w:lvlText w:val="%3."/>
+      <w:lvlJc w:val="right"/>
+      <w:pPr>
+        <w:ind w:left="2160" w:hanging="180"/>
+      </w:pPr>
+    </w:lvl>
+    <w:lvl w:ilvl="3" w:tplc="0809000F" w:tentative="1">
+      <w:start w:val="1"/>
+      <w:numFmt w:val="decimal"/>
+      <w:lvlText w:val="%4."/>
+      <w:lvlJc w:val="left"/>
+      <w:pPr>
+        <w:ind w:left="2880" w:hanging="360"/>
+      </w:pPr>
+    </w:lvl>
+    <w:lvl w:ilvl="4" w:tplc="08090019" w:tentative="1">
+      <w:start w:val="1"/>
+      <w:numFmt w:val="lowerLetter"/>
+      <w:lvlText w:val="%5."/>
+      <w:lvlJc w:val="left"/>
+      <w:pPr>
+        <w:ind w:left="3600" w:hanging="360"/>
+      </w:pPr>
+    </w:lvl>
+    <w:lvl w:ilvl="5" w:tplc="0809001B" w:tentative="1">
+      <w:start w:val="1"/>
+      <w:numFmt w:val="lowerRoman"/>
+      <w:lvlText w:val="%6."/>
+      <w:lvlJc w:val="right"/>
+      <w:pPr>
+        <w:ind w:left="4320" w:hanging="180"/>
+      </w:pPr>
+    </w:lvl>
+    <w:lvl w:ilvl="6" w:tplc="0809000F" w:tentative="1">
+      <w:start w:val="1"/>
+      <w:numFmt w:val="decimal"/>
+      <w:lvlText w:val="%7."/>
+      <w:lvlJc w:val="left"/>
+      <w:pPr>
+        <w:ind w:left="5040" w:hanging="360"/>
+      </w:pPr>
+    </w:lvl>
+    <w:lvl w:ilvl="7" w:tplc="08090019" w:tentative="1">
+      <w:start w:val="1"/>
+      <w:numFmt w:val="lowerLetter"/>
+      <w:lvlText w:val="%8."/>
+      <w:lvlJc w:val="left"/>
+      <w:pPr>
+        <w:ind w:left="5760" w:hanging="360"/>
+      </w:pPr>
+    </w:lvl>
+    <w:lvl w:ilvl="8" w:tplc="0809001B" w:tentative="1">
+      <w:start w:val="1"/>
+      <w:numFmt w:val="lowerRoman"/>
+      <w:lvlText w:val="%9."/>
+      <w:lvlJc w:val="right"/>
+      <w:pPr>
+        <w:ind w:left="6480" w:hanging="180"/>
+      </w:pPr>
+    </w:lvl>
+  </w:abstractNum>
+  <w:abstractNum w:abstractNumId="11" w15:restartNumberingAfterBreak="0">
     <w:nsid w:val="1F65227B"/>
     <w:multiLevelType w:val="hybridMultilevel"/>
     <w:tmpl w:val="7C2C23A8"/>
@@ -4311,7 +3871,7 @@
       </w:pPr>
     </w:lvl>
   </w:abstractNum>
-  <w:abstractNum w:abstractNumId="11" w15:restartNumberingAfterBreak="0">
+  <w:abstractNum w:abstractNumId="12" w15:restartNumberingAfterBreak="0">
     <w:nsid w:val="209B0817"/>
     <w:multiLevelType w:val="hybridMultilevel"/>
     <w:tmpl w:val="5B36B7C2"/>
@@ -4400,7 +3960,7 @@
       </w:pPr>
     </w:lvl>
   </w:abstractNum>
-  <w:abstractNum w:abstractNumId="12" w15:restartNumberingAfterBreak="0">
+  <w:abstractNum w:abstractNumId="13" w15:restartNumberingAfterBreak="0">
     <w:nsid w:val="25A96BAC"/>
     <w:multiLevelType w:val="hybridMultilevel"/>
     <w:tmpl w:val="A8A65D00"/>
@@ -4489,7 +4049,7 @@
       </w:pPr>
     </w:lvl>
   </w:abstractNum>
-  <w:abstractNum w:abstractNumId="13" w15:restartNumberingAfterBreak="0">
+  <w:abstractNum w:abstractNumId="14" w15:restartNumberingAfterBreak="0">
     <w:nsid w:val="25F6091E"/>
     <w:multiLevelType w:val="hybridMultilevel"/>
     <w:tmpl w:val="DC0C39D8"/>
@@ -4602,7 +4162,7 @@
       </w:rPr>
     </w:lvl>
   </w:abstractNum>
-  <w:abstractNum w:abstractNumId="14" w15:restartNumberingAfterBreak="0">
+  <w:abstractNum w:abstractNumId="15" w15:restartNumberingAfterBreak="0">
     <w:nsid w:val="317B7CA0"/>
     <w:multiLevelType w:val="hybridMultilevel"/>
     <w:tmpl w:val="CCAC911C"/>
@@ -4691,7 +4251,7 @@
       </w:pPr>
     </w:lvl>
   </w:abstractNum>
-  <w:abstractNum w:abstractNumId="15" w15:restartNumberingAfterBreak="0">
+  <w:abstractNum w:abstractNumId="16" w15:restartNumberingAfterBreak="0">
     <w:nsid w:val="32F50C95"/>
     <w:multiLevelType w:val="hybridMultilevel"/>
     <w:tmpl w:val="270AFF98"/>
@@ -4780,7 +4340,7 @@
       </w:pPr>
     </w:lvl>
   </w:abstractNum>
-  <w:abstractNum w:abstractNumId="16" w15:restartNumberingAfterBreak="0">
+  <w:abstractNum w:abstractNumId="17" w15:restartNumberingAfterBreak="0">
     <w:nsid w:val="330921D3"/>
     <w:multiLevelType w:val="hybridMultilevel"/>
     <w:tmpl w:val="5316C554"/>
@@ -4869,7 +4429,7 @@
       </w:pPr>
     </w:lvl>
   </w:abstractNum>
-  <w:abstractNum w:abstractNumId="17" w15:restartNumberingAfterBreak="0">
+  <w:abstractNum w:abstractNumId="18" w15:restartNumberingAfterBreak="0">
     <w:nsid w:val="353B503D"/>
     <w:multiLevelType w:val="hybridMultilevel"/>
     <w:tmpl w:val="9B7C665A"/>
@@ -4958,7 +4518,7 @@
       </w:pPr>
     </w:lvl>
   </w:abstractNum>
-  <w:abstractNum w:abstractNumId="18" w15:restartNumberingAfterBreak="0">
+  <w:abstractNum w:abstractNumId="19" w15:restartNumberingAfterBreak="0">
     <w:nsid w:val="35FD756E"/>
     <w:multiLevelType w:val="hybridMultilevel"/>
     <w:tmpl w:val="BD6EAE18"/>
@@ -5047,7 +4607,7 @@
       </w:pPr>
     </w:lvl>
   </w:abstractNum>
-  <w:abstractNum w:abstractNumId="19" w15:restartNumberingAfterBreak="0">
+  <w:abstractNum w:abstractNumId="20" w15:restartNumberingAfterBreak="0">
     <w:nsid w:val="3CE55CCE"/>
     <w:multiLevelType w:val="hybridMultilevel"/>
     <w:tmpl w:val="7948546E"/>
@@ -5137,7 +4697,7 @@
       </w:pPr>
     </w:lvl>
   </w:abstractNum>
-  <w:abstractNum w:abstractNumId="20" w15:restartNumberingAfterBreak="0">
+  <w:abstractNum w:abstractNumId="21" w15:restartNumberingAfterBreak="0">
     <w:nsid w:val="3CFC5117"/>
     <w:multiLevelType w:val="hybridMultilevel"/>
     <w:tmpl w:val="2438E408"/>
@@ -5226,7 +4786,7 @@
       </w:pPr>
     </w:lvl>
   </w:abstractNum>
-  <w:abstractNum w:abstractNumId="21" w15:restartNumberingAfterBreak="0">
+  <w:abstractNum w:abstractNumId="22" w15:restartNumberingAfterBreak="0">
     <w:nsid w:val="422D02A8"/>
     <w:multiLevelType w:val="hybridMultilevel"/>
     <w:tmpl w:val="4C525390"/>
@@ -5315,7 +4875,7 @@
       </w:pPr>
     </w:lvl>
   </w:abstractNum>
-  <w:abstractNum w:abstractNumId="22" w15:restartNumberingAfterBreak="0">
+  <w:abstractNum w:abstractNumId="23" w15:restartNumberingAfterBreak="0">
     <w:nsid w:val="435254D1"/>
     <w:multiLevelType w:val="hybridMultilevel"/>
     <w:tmpl w:val="E9F2861A"/>
@@ -5404,7 +4964,7 @@
       </w:pPr>
     </w:lvl>
   </w:abstractNum>
-  <w:abstractNum w:abstractNumId="23" w15:restartNumberingAfterBreak="0">
+  <w:abstractNum w:abstractNumId="24" w15:restartNumberingAfterBreak="0">
     <w:nsid w:val="4400723D"/>
     <w:multiLevelType w:val="hybridMultilevel"/>
     <w:tmpl w:val="57CA3488"/>
@@ -5520,7 +5080,93 @@
       </w:pPr>
     </w:lvl>
   </w:abstractNum>
-  <w:abstractNum w:abstractNumId="24" w15:restartNumberingAfterBreak="0">
+  <w:abstractNum w:abstractNumId="25" w15:restartNumberingAfterBreak="0">
+    <w:nsid w:val="447E62FE"/>
+    <w:multiLevelType w:val="hybridMultilevel"/>
+    <w:tmpl w:val="F454E5CE"/>
+    <w:lvl w:ilvl="0" w:tplc="08090019">
+      <w:start w:val="1"/>
+      <w:numFmt w:val="lowerLetter"/>
+      <w:lvlText w:val="%1."/>
+      <w:lvlJc w:val="left"/>
+      <w:pPr>
+        <w:ind w:left="720" w:hanging="360"/>
+      </w:pPr>
+    </w:lvl>
+    <w:lvl w:ilvl="1" w:tplc="08090019" w:tentative="1">
+      <w:start w:val="1"/>
+      <w:numFmt w:val="lowerLetter"/>
+      <w:lvlText w:val="%2."/>
+      <w:lvlJc w:val="left"/>
+      <w:pPr>
+        <w:ind w:left="1440" w:hanging="360"/>
+      </w:pPr>
+    </w:lvl>
+    <w:lvl w:ilvl="2" w:tplc="0809001B" w:tentative="1">
+      <w:start w:val="1"/>
+      <w:numFmt w:val="lowerRoman"/>
+      <w:lvlText w:val="%3."/>
+      <w:lvlJc w:val="right"/>
+      <w:pPr>
+        <w:ind w:left="2160" w:hanging="180"/>
+      </w:pPr>
+    </w:lvl>
+    <w:lvl w:ilvl="3" w:tplc="0809000F" w:tentative="1">
+      <w:start w:val="1"/>
+      <w:numFmt w:val="decimal"/>
+      <w:lvlText w:val="%4."/>
+      <w:lvlJc w:val="left"/>
+      <w:pPr>
+        <w:ind w:left="2880" w:hanging="360"/>
+      </w:pPr>
+    </w:lvl>
+    <w:lvl w:ilvl="4" w:tplc="08090019" w:tentative="1">
+      <w:start w:val="1"/>
+      <w:numFmt w:val="lowerLetter"/>
+      <w:lvlText w:val="%5."/>
+      <w:lvlJc w:val="left"/>
+      <w:pPr>
+        <w:ind w:left="3600" w:hanging="360"/>
+      </w:pPr>
+    </w:lvl>
+    <w:lvl w:ilvl="5" w:tplc="0809001B" w:tentative="1">
+      <w:start w:val="1"/>
+      <w:numFmt w:val="lowerRoman"/>
+      <w:lvlText w:val="%6."/>
+      <w:lvlJc w:val="right"/>
+      <w:pPr>
+        <w:ind w:left="4320" w:hanging="180"/>
+      </w:pPr>
+    </w:lvl>
+    <w:lvl w:ilvl="6" w:tplc="0809000F" w:tentative="1">
+      <w:start w:val="1"/>
+      <w:numFmt w:val="decimal"/>
+      <w:lvlText w:val="%7."/>
+      <w:lvlJc w:val="left"/>
+      <w:pPr>
+        <w:ind w:left="5040" w:hanging="360"/>
+      </w:pPr>
+    </w:lvl>
+    <w:lvl w:ilvl="7" w:tplc="08090019" w:tentative="1">
+      <w:start w:val="1"/>
+      <w:numFmt w:val="lowerLetter"/>
+      <w:lvlText w:val="%8."/>
+      <w:lvlJc w:val="left"/>
+      <w:pPr>
+        <w:ind w:left="5760" w:hanging="360"/>
+      </w:pPr>
+    </w:lvl>
+    <w:lvl w:ilvl="8" w:tplc="0809001B" w:tentative="1">
+      <w:start w:val="1"/>
+      <w:numFmt w:val="lowerRoman"/>
+      <w:lvlText w:val="%9."/>
+      <w:lvlJc w:val="right"/>
+      <w:pPr>
+        <w:ind w:left="6480" w:hanging="180"/>
+      </w:pPr>
+    </w:lvl>
+  </w:abstractNum>
+  <w:abstractNum w:abstractNumId="26" w15:restartNumberingAfterBreak="0">
     <w:nsid w:val="4AB82CBE"/>
     <w:multiLevelType w:val="hybridMultilevel"/>
     <w:tmpl w:val="7758D63E"/>
@@ -5606,7 +5252,7 @@
       </w:pPr>
     </w:lvl>
   </w:abstractNum>
-  <w:abstractNum w:abstractNumId="25" w15:restartNumberingAfterBreak="0">
+  <w:abstractNum w:abstractNumId="27" w15:restartNumberingAfterBreak="0">
     <w:nsid w:val="4B757D3D"/>
     <w:multiLevelType w:val="hybridMultilevel"/>
     <w:tmpl w:val="DED63F84"/>
@@ -5695,7 +5341,7 @@
       </w:pPr>
     </w:lvl>
   </w:abstractNum>
-  <w:abstractNum w:abstractNumId="26" w15:restartNumberingAfterBreak="0">
+  <w:abstractNum w:abstractNumId="28" w15:restartNumberingAfterBreak="0">
     <w:nsid w:val="4E210096"/>
     <w:multiLevelType w:val="hybridMultilevel"/>
     <w:tmpl w:val="CB1ED984"/>
@@ -5784,7 +5430,7 @@
       </w:pPr>
     </w:lvl>
   </w:abstractNum>
-  <w:abstractNum w:abstractNumId="27" w15:restartNumberingAfterBreak="0">
+  <w:abstractNum w:abstractNumId="29" w15:restartNumberingAfterBreak="0">
     <w:nsid w:val="4FF93BC6"/>
     <w:multiLevelType w:val="hybridMultilevel"/>
     <w:tmpl w:val="A85C521A"/>
@@ -5897,7 +5543,7 @@
       </w:rPr>
     </w:lvl>
   </w:abstractNum>
-  <w:abstractNum w:abstractNumId="28" w15:restartNumberingAfterBreak="0">
+  <w:abstractNum w:abstractNumId="30" w15:restartNumberingAfterBreak="0">
     <w:nsid w:val="539F3E70"/>
     <w:multiLevelType w:val="hybridMultilevel"/>
     <w:tmpl w:val="59520D3E"/>
@@ -5986,7 +5632,7 @@
       </w:pPr>
     </w:lvl>
   </w:abstractNum>
-  <w:abstractNum w:abstractNumId="29" w15:restartNumberingAfterBreak="0">
+  <w:abstractNum w:abstractNumId="31" w15:restartNumberingAfterBreak="0">
     <w:nsid w:val="5CFE34A3"/>
     <w:multiLevelType w:val="hybridMultilevel"/>
     <w:tmpl w:val="BA862526"/>
@@ -6076,7 +5722,7 @@
       </w:pPr>
     </w:lvl>
   </w:abstractNum>
-  <w:abstractNum w:abstractNumId="30" w15:restartNumberingAfterBreak="0">
+  <w:abstractNum w:abstractNumId="32" w15:restartNumberingAfterBreak="0">
     <w:nsid w:val="5D5D750F"/>
     <w:multiLevelType w:val="hybridMultilevel"/>
     <w:tmpl w:val="12E41FB8"/>
@@ -6165,7 +5811,7 @@
       </w:pPr>
     </w:lvl>
   </w:abstractNum>
-  <w:abstractNum w:abstractNumId="31" w15:restartNumberingAfterBreak="0">
+  <w:abstractNum w:abstractNumId="33" w15:restartNumberingAfterBreak="0">
     <w:nsid w:val="5EE53924"/>
     <w:multiLevelType w:val="hybridMultilevel"/>
     <w:tmpl w:val="7948546E"/>
@@ -6255,7 +5901,7 @@
       </w:pPr>
     </w:lvl>
   </w:abstractNum>
-  <w:abstractNum w:abstractNumId="32" w15:restartNumberingAfterBreak="0">
+  <w:abstractNum w:abstractNumId="34" w15:restartNumberingAfterBreak="0">
     <w:nsid w:val="62517D5C"/>
     <w:multiLevelType w:val="hybridMultilevel"/>
     <w:tmpl w:val="C6508954"/>
@@ -6344,7 +5990,7 @@
       </w:pPr>
     </w:lvl>
   </w:abstractNum>
-  <w:abstractNum w:abstractNumId="33" w15:restartNumberingAfterBreak="0">
+  <w:abstractNum w:abstractNumId="35" w15:restartNumberingAfterBreak="0">
     <w:nsid w:val="632E2F55"/>
     <w:multiLevelType w:val="hybridMultilevel"/>
     <w:tmpl w:val="273A3BD8"/>
@@ -6430,7 +6076,7 @@
       </w:pPr>
     </w:lvl>
   </w:abstractNum>
-  <w:abstractNum w:abstractNumId="34" w15:restartNumberingAfterBreak="0">
+  <w:abstractNum w:abstractNumId="36" w15:restartNumberingAfterBreak="0">
     <w:nsid w:val="64E913F8"/>
     <w:multiLevelType w:val="hybridMultilevel"/>
     <w:tmpl w:val="E0C6B0B0"/>
@@ -6519,7 +6165,7 @@
       </w:pPr>
     </w:lvl>
   </w:abstractNum>
-  <w:abstractNum w:abstractNumId="35" w15:restartNumberingAfterBreak="0">
+  <w:abstractNum w:abstractNumId="37" w15:restartNumberingAfterBreak="0">
     <w:nsid w:val="657C1659"/>
     <w:multiLevelType w:val="hybridMultilevel"/>
     <w:tmpl w:val="450AE7D2"/>
@@ -6608,7 +6254,7 @@
       </w:pPr>
     </w:lvl>
   </w:abstractNum>
-  <w:abstractNum w:abstractNumId="36" w15:restartNumberingAfterBreak="0">
+  <w:abstractNum w:abstractNumId="38" w15:restartNumberingAfterBreak="0">
     <w:nsid w:val="65AE1646"/>
     <w:multiLevelType w:val="hybridMultilevel"/>
     <w:tmpl w:val="D806D690"/>
@@ -6697,7 +6343,93 @@
       </w:pPr>
     </w:lvl>
   </w:abstractNum>
-  <w:abstractNum w:abstractNumId="37" w15:restartNumberingAfterBreak="0">
+  <w:abstractNum w:abstractNumId="39" w15:restartNumberingAfterBreak="0">
+    <w:nsid w:val="6BE619F9"/>
+    <w:multiLevelType w:val="hybridMultilevel"/>
+    <w:tmpl w:val="393648CA"/>
+    <w:lvl w:ilvl="0" w:tplc="08090011">
+      <w:start w:val="1"/>
+      <w:numFmt w:val="decimal"/>
+      <w:lvlText w:val="%1)"/>
+      <w:lvlJc w:val="left"/>
+      <w:pPr>
+        <w:ind w:left="1080" w:hanging="360"/>
+      </w:pPr>
+    </w:lvl>
+    <w:lvl w:ilvl="1" w:tplc="08090019" w:tentative="1">
+      <w:start w:val="1"/>
+      <w:numFmt w:val="lowerLetter"/>
+      <w:lvlText w:val="%2."/>
+      <w:lvlJc w:val="left"/>
+      <w:pPr>
+        <w:ind w:left="1800" w:hanging="360"/>
+      </w:pPr>
+    </w:lvl>
+    <w:lvl w:ilvl="2" w:tplc="0809001B" w:tentative="1">
+      <w:start w:val="1"/>
+      <w:numFmt w:val="lowerRoman"/>
+      <w:lvlText w:val="%3."/>
+      <w:lvlJc w:val="right"/>
+      <w:pPr>
+        <w:ind w:left="2520" w:hanging="180"/>
+      </w:pPr>
+    </w:lvl>
+    <w:lvl w:ilvl="3" w:tplc="0809000F" w:tentative="1">
+      <w:start w:val="1"/>
+      <w:numFmt w:val="decimal"/>
+      <w:lvlText w:val="%4."/>
+      <w:lvlJc w:val="left"/>
+      <w:pPr>
+        <w:ind w:left="3240" w:hanging="360"/>
+      </w:pPr>
+    </w:lvl>
+    <w:lvl w:ilvl="4" w:tplc="08090019" w:tentative="1">
+      <w:start w:val="1"/>
+      <w:numFmt w:val="lowerLetter"/>
+      <w:lvlText w:val="%5."/>
+      <w:lvlJc w:val="left"/>
+      <w:pPr>
+        <w:ind w:left="3960" w:hanging="360"/>
+      </w:pPr>
+    </w:lvl>
+    <w:lvl w:ilvl="5" w:tplc="0809001B" w:tentative="1">
+      <w:start w:val="1"/>
+      <w:numFmt w:val="lowerRoman"/>
+      <w:lvlText w:val="%6."/>
+      <w:lvlJc w:val="right"/>
+      <w:pPr>
+        <w:ind w:left="4680" w:hanging="180"/>
+      </w:pPr>
+    </w:lvl>
+    <w:lvl w:ilvl="6" w:tplc="0809000F" w:tentative="1">
+      <w:start w:val="1"/>
+      <w:numFmt w:val="decimal"/>
+      <w:lvlText w:val="%7."/>
+      <w:lvlJc w:val="left"/>
+      <w:pPr>
+        <w:ind w:left="5400" w:hanging="360"/>
+      </w:pPr>
+    </w:lvl>
+    <w:lvl w:ilvl="7" w:tplc="08090019" w:tentative="1">
+      <w:start w:val="1"/>
+      <w:numFmt w:val="lowerLetter"/>
+      <w:lvlText w:val="%8."/>
+      <w:lvlJc w:val="left"/>
+      <w:pPr>
+        <w:ind w:left="6120" w:hanging="360"/>
+      </w:pPr>
+    </w:lvl>
+    <w:lvl w:ilvl="8" w:tplc="0809001B" w:tentative="1">
+      <w:start w:val="1"/>
+      <w:numFmt w:val="lowerRoman"/>
+      <w:lvlText w:val="%9."/>
+      <w:lvlJc w:val="right"/>
+      <w:pPr>
+        <w:ind w:left="6840" w:hanging="180"/>
+      </w:pPr>
+    </w:lvl>
+  </w:abstractNum>
+  <w:abstractNum w:abstractNumId="40" w15:restartNumberingAfterBreak="0">
     <w:nsid w:val="6CCD36F8"/>
     <w:multiLevelType w:val="hybridMultilevel"/>
     <w:tmpl w:val="63D65DAC"/>
@@ -6786,7 +6518,7 @@
       </w:pPr>
     </w:lvl>
   </w:abstractNum>
-  <w:abstractNum w:abstractNumId="38" w15:restartNumberingAfterBreak="0">
+  <w:abstractNum w:abstractNumId="41" w15:restartNumberingAfterBreak="0">
     <w:nsid w:val="6EA0359E"/>
     <w:multiLevelType w:val="hybridMultilevel"/>
     <w:tmpl w:val="1026CD48"/>
@@ -6875,7 +6607,7 @@
       </w:pPr>
     </w:lvl>
   </w:abstractNum>
-  <w:abstractNum w:abstractNumId="39" w15:restartNumberingAfterBreak="0">
+  <w:abstractNum w:abstractNumId="42" w15:restartNumberingAfterBreak="0">
     <w:nsid w:val="6FD75E8D"/>
     <w:multiLevelType w:val="hybridMultilevel"/>
     <w:tmpl w:val="78B07C56"/>
@@ -6964,7 +6696,7 @@
       </w:pPr>
     </w:lvl>
   </w:abstractNum>
-  <w:abstractNum w:abstractNumId="40" w15:restartNumberingAfterBreak="0">
+  <w:abstractNum w:abstractNumId="43" w15:restartNumberingAfterBreak="0">
     <w:nsid w:val="704D7C53"/>
     <w:multiLevelType w:val="hybridMultilevel"/>
     <w:tmpl w:val="AB06970C"/>
@@ -7050,7 +6782,7 @@
       </w:pPr>
     </w:lvl>
   </w:abstractNum>
-  <w:abstractNum w:abstractNumId="41" w15:restartNumberingAfterBreak="0">
+  <w:abstractNum w:abstractNumId="44" w15:restartNumberingAfterBreak="0">
     <w:nsid w:val="739736A6"/>
     <w:multiLevelType w:val="hybridMultilevel"/>
     <w:tmpl w:val="E95A9ECA"/>
@@ -7139,7 +6871,7 @@
       </w:pPr>
     </w:lvl>
   </w:abstractNum>
-  <w:abstractNum w:abstractNumId="42" w15:restartNumberingAfterBreak="0">
+  <w:abstractNum w:abstractNumId="45" w15:restartNumberingAfterBreak="0">
     <w:nsid w:val="748269D2"/>
     <w:multiLevelType w:val="hybridMultilevel"/>
     <w:tmpl w:val="DD2EB6EA"/>
@@ -7252,7 +6984,7 @@
       </w:rPr>
     </w:lvl>
   </w:abstractNum>
-  <w:abstractNum w:abstractNumId="43" w15:restartNumberingAfterBreak="0">
+  <w:abstractNum w:abstractNumId="46" w15:restartNumberingAfterBreak="0">
     <w:nsid w:val="7B832CF9"/>
     <w:multiLevelType w:val="hybridMultilevel"/>
     <w:tmpl w:val="4E162B6C"/>
@@ -7341,7 +7073,7 @@
       </w:pPr>
     </w:lvl>
   </w:abstractNum>
-  <w:abstractNum w:abstractNumId="44" w15:restartNumberingAfterBreak="0">
+  <w:abstractNum w:abstractNumId="47" w15:restartNumberingAfterBreak="0">
     <w:nsid w:val="7CAC1D4E"/>
     <w:multiLevelType w:val="hybridMultilevel"/>
     <w:tmpl w:val="06AE8E9C"/>
@@ -7430,7 +7162,7 @@
       </w:pPr>
     </w:lvl>
   </w:abstractNum>
-  <w:abstractNum w:abstractNumId="45" w15:restartNumberingAfterBreak="0">
+  <w:abstractNum w:abstractNumId="48" w15:restartNumberingAfterBreak="0">
     <w:nsid w:val="7D0B5385"/>
     <w:multiLevelType w:val="hybridMultilevel"/>
     <w:tmpl w:val="597EA354"/>
@@ -7520,73 +7252,73 @@
     </w:lvl>
   </w:abstractNum>
   <w:num w:numId="1" w16cid:durableId="64229773">
-    <w:abstractNumId w:val="26"/>
+    <w:abstractNumId w:val="28"/>
   </w:num>
   <w:num w:numId="2" w16cid:durableId="1235310977">
     <w:abstractNumId w:val="2"/>
   </w:num>
   <w:num w:numId="3" w16cid:durableId="1411851477">
-    <w:abstractNumId w:val="29"/>
+    <w:abstractNumId w:val="31"/>
   </w:num>
   <w:num w:numId="4" w16cid:durableId="1085345255">
-    <w:abstractNumId w:val="39"/>
+    <w:abstractNumId w:val="42"/>
   </w:num>
   <w:num w:numId="5" w16cid:durableId="859508924">
     <w:abstractNumId w:val="7"/>
   </w:num>
   <w:num w:numId="6" w16cid:durableId="289092704">
-    <w:abstractNumId w:val="23"/>
+    <w:abstractNumId w:val="24"/>
   </w:num>
   <w:num w:numId="7" w16cid:durableId="448429060">
-    <w:abstractNumId w:val="12"/>
+    <w:abstractNumId w:val="13"/>
   </w:num>
   <w:num w:numId="8" w16cid:durableId="260921176">
     <w:abstractNumId w:val="0"/>
   </w:num>
   <w:num w:numId="9" w16cid:durableId="718093041">
-    <w:abstractNumId w:val="45"/>
+    <w:abstractNumId w:val="48"/>
   </w:num>
   <w:num w:numId="10" w16cid:durableId="803086792">
     <w:abstractNumId w:val="5"/>
   </w:num>
   <w:num w:numId="11" w16cid:durableId="485441065">
-    <w:abstractNumId w:val="15"/>
+    <w:abstractNumId w:val="16"/>
   </w:num>
   <w:num w:numId="12" w16cid:durableId="92744855">
-    <w:abstractNumId w:val="37"/>
+    <w:abstractNumId w:val="40"/>
   </w:num>
   <w:num w:numId="13" w16cid:durableId="1080903494">
+    <w:abstractNumId w:val="34"/>
+  </w:num>
+  <w:num w:numId="14" w16cid:durableId="1851481703">
+    <w:abstractNumId w:val="12"/>
+  </w:num>
+  <w:num w:numId="15" w16cid:durableId="511335133">
+    <w:abstractNumId w:val="11"/>
+  </w:num>
+  <w:num w:numId="16" w16cid:durableId="2088187349">
+    <w:abstractNumId w:val="44"/>
+  </w:num>
+  <w:num w:numId="17" w16cid:durableId="1316684349">
     <w:abstractNumId w:val="32"/>
   </w:num>
-  <w:num w:numId="14" w16cid:durableId="1851481703">
-    <w:abstractNumId w:val="11"/>
-  </w:num>
-  <w:num w:numId="15" w16cid:durableId="511335133">
-    <w:abstractNumId w:val="10"/>
-  </w:num>
-  <w:num w:numId="16" w16cid:durableId="2088187349">
-    <w:abstractNumId w:val="41"/>
-  </w:num>
-  <w:num w:numId="17" w16cid:durableId="1316684349">
-    <w:abstractNumId w:val="30"/>
-  </w:num>
   <w:num w:numId="18" w16cid:durableId="1130707860">
-    <w:abstractNumId w:val="36"/>
+    <w:abstractNumId w:val="38"/>
   </w:num>
   <w:num w:numId="19" w16cid:durableId="786974915">
-    <w:abstractNumId w:val="16"/>
+    <w:abstractNumId w:val="17"/>
   </w:num>
   <w:num w:numId="20" w16cid:durableId="610821199">
     <w:abstractNumId w:val="9"/>
   </w:num>
   <w:num w:numId="21" w16cid:durableId="1163426013">
-    <w:abstractNumId w:val="18"/>
+    <w:abstractNumId w:val="19"/>
   </w:num>
   <w:num w:numId="22" w16cid:durableId="1194273591">
-    <w:abstractNumId w:val="38"/>
+    <w:abstractNumId w:val="41"/>
   </w:num>
   <w:num w:numId="23" w16cid:durableId="352803800">
-    <w:abstractNumId w:val="35"/>
+    <w:abstractNumId w:val="37"/>
   </w:num>
   <w:num w:numId="24" w16cid:durableId="1693725049">
     <w:abstractNumId w:val="4"/>
@@ -7595,67 +7327,76 @@
     <w:abstractNumId w:val="1"/>
   </w:num>
   <w:num w:numId="26" w16cid:durableId="867914910">
-    <w:abstractNumId w:val="14"/>
+    <w:abstractNumId w:val="15"/>
   </w:num>
   <w:num w:numId="27" w16cid:durableId="1087116942">
     <w:abstractNumId w:val="3"/>
   </w:num>
   <w:num w:numId="28" w16cid:durableId="923806476">
-    <w:abstractNumId w:val="17"/>
+    <w:abstractNumId w:val="18"/>
   </w:num>
   <w:num w:numId="29" w16cid:durableId="1725523517">
-    <w:abstractNumId w:val="22"/>
+    <w:abstractNumId w:val="23"/>
   </w:num>
   <w:num w:numId="30" w16cid:durableId="91434065">
-    <w:abstractNumId w:val="25"/>
+    <w:abstractNumId w:val="27"/>
   </w:num>
   <w:num w:numId="31" w16cid:durableId="889465329">
     <w:abstractNumId w:val="8"/>
   </w:num>
   <w:num w:numId="32" w16cid:durableId="2102871477">
-    <w:abstractNumId w:val="28"/>
+    <w:abstractNumId w:val="30"/>
   </w:num>
   <w:num w:numId="33" w16cid:durableId="529687634">
-    <w:abstractNumId w:val="33"/>
+    <w:abstractNumId w:val="35"/>
   </w:num>
   <w:num w:numId="34" w16cid:durableId="1805150301">
-    <w:abstractNumId w:val="40"/>
+    <w:abstractNumId w:val="43"/>
   </w:num>
   <w:num w:numId="35" w16cid:durableId="1392342142">
-    <w:abstractNumId w:val="44"/>
+    <w:abstractNumId w:val="47"/>
   </w:num>
   <w:num w:numId="36" w16cid:durableId="365762616">
     <w:abstractNumId w:val="6"/>
   </w:num>
   <w:num w:numId="37" w16cid:durableId="1800341739">
-    <w:abstractNumId w:val="34"/>
+    <w:abstractNumId w:val="36"/>
   </w:num>
   <w:num w:numId="38" w16cid:durableId="576481547">
-    <w:abstractNumId w:val="42"/>
+    <w:abstractNumId w:val="45"/>
   </w:num>
   <w:num w:numId="39" w16cid:durableId="291062381">
+    <w:abstractNumId w:val="22"/>
+  </w:num>
+  <w:num w:numId="40" w16cid:durableId="1829204327">
+    <w:abstractNumId w:val="20"/>
+  </w:num>
+  <w:num w:numId="41" w16cid:durableId="816921734">
     <w:abstractNumId w:val="21"/>
   </w:num>
-  <w:num w:numId="40" w16cid:durableId="1829204327">
-    <w:abstractNumId w:val="19"/>
-  </w:num>
-  <w:num w:numId="41" w16cid:durableId="816921734">
-    <w:abstractNumId w:val="20"/>
-  </w:num>
   <w:num w:numId="42" w16cid:durableId="1396606">
-    <w:abstractNumId w:val="43"/>
+    <w:abstractNumId w:val="46"/>
   </w:num>
   <w:num w:numId="43" w16cid:durableId="1818378686">
-    <w:abstractNumId w:val="31"/>
+    <w:abstractNumId w:val="33"/>
   </w:num>
   <w:num w:numId="44" w16cid:durableId="216744689">
-    <w:abstractNumId w:val="27"/>
+    <w:abstractNumId w:val="29"/>
   </w:num>
   <w:num w:numId="45" w16cid:durableId="1196507127">
-    <w:abstractNumId w:val="13"/>
+    <w:abstractNumId w:val="14"/>
   </w:num>
   <w:num w:numId="46" w16cid:durableId="1132406918">
-    <w:abstractNumId w:val="24"/>
+    <w:abstractNumId w:val="26"/>
+  </w:num>
+  <w:num w:numId="47" w16cid:durableId="1392146054">
+    <w:abstractNumId w:val="25"/>
+  </w:num>
+  <w:num w:numId="48" w16cid:durableId="1919249391">
+    <w:abstractNumId w:val="39"/>
+  </w:num>
+  <w:num w:numId="49" w16cid:durableId="720639708">
+    <w:abstractNumId w:val="10"/>
   </w:num>
   <w:numIdMacAtCleanup w:val="1"/>
 </w:numbering>

</xml_diff>